<commit_message>
Documentation: programming setup is described.
</commit_message>
<xml_diff>
--- a/Documentation.docx
+++ b/Documentation.docx
@@ -323,8 +323,205 @@
           <w:sz w:val="28"/>
           <w:lang w:val="en-US"/>
         </w:rPr>
-        <w:t>Python was used as a programming language for this assignment. It was chosen for it’s ease of use and comprehensive list of available packages which could simplify the development of the program.</w:t>
-      </w:r>
+        <w:t xml:space="preserve">Python </w:t>
+      </w:r>
+      <w:r>
+        <w:rPr>
+          <w:sz w:val="28"/>
+          <w:lang w:val="en-US"/>
+        </w:rPr>
+        <w:t xml:space="preserve">(version 3) </w:t>
+      </w:r>
+      <w:r>
+        <w:rPr>
+          <w:sz w:val="28"/>
+          <w:lang w:val="en-US"/>
+        </w:rPr>
+        <w:t>was used as a programming language for this assignment. It was chosen for it’s ease of use and comprehensive list of available packages which could simplify the development of the program.</w:t>
+      </w:r>
+      <w:r>
+        <w:rPr>
+          <w:sz w:val="28"/>
+          <w:lang w:val="en-US"/>
+        </w:rPr>
+        <w:t xml:space="preserve"> </w:t>
+      </w:r>
+      <w:r>
+        <w:rPr>
+          <w:sz w:val="28"/>
+          <w:lang w:val="en-US"/>
+        </w:rPr>
+        <w:t xml:space="preserve">Package-management system </w:t>
+      </w:r>
+      <w:r>
+        <w:rPr>
+          <w:b/>
+          <w:sz w:val="28"/>
+          <w:lang w:val="en-US"/>
+        </w:rPr>
+        <w:t>pip</w:t>
+      </w:r>
+      <w:r>
+        <w:rPr>
+          <w:sz w:val="28"/>
+          <w:lang w:val="en-US"/>
+        </w:rPr>
+        <w:t xml:space="preserve"> allowed us to use the following packages:</w:t>
+      </w:r>
+    </w:p>
+    <w:p>
+      <w:pPr>
+        <w:pStyle w:val="a6"/>
+        <w:numPr>
+          <w:ilvl w:val="0"/>
+          <w:numId w:val="2"/>
+        </w:numPr>
+        <w:rPr>
+          <w:sz w:val="28"/>
+          <w:lang w:val="en-US"/>
+        </w:rPr>
+      </w:pPr>
+      <w:r>
+        <w:rPr>
+          <w:sz w:val="28"/>
+          <w:lang w:val="en-US"/>
+        </w:rPr>
+        <w:t>NumPy – library which supports multi-dimensional arrays and matrices and also provides the functions to operate on them.</w:t>
+      </w:r>
+      <w:r>
+        <w:rPr>
+          <w:sz w:val="28"/>
+          <w:lang w:val="en-US"/>
+        </w:rPr>
+        <w:t xml:space="preserve"> We also used it as a tool to import data from TXT and CSV files.</w:t>
+      </w:r>
+    </w:p>
+    <w:p>
+      <w:pPr>
+        <w:pStyle w:val="a6"/>
+        <w:numPr>
+          <w:ilvl w:val="0"/>
+          <w:numId w:val="2"/>
+        </w:numPr>
+        <w:rPr>
+          <w:sz w:val="28"/>
+          <w:lang w:val="en-US"/>
+        </w:rPr>
+      </w:pPr>
+      <w:proofErr w:type="spellStart"/>
+      <w:r>
+        <w:rPr>
+          <w:sz w:val="28"/>
+          <w:lang w:val="en-US"/>
+        </w:rPr>
+        <w:t>Scikit</w:t>
+      </w:r>
+      <w:proofErr w:type="spellEnd"/>
+      <w:r>
+        <w:rPr>
+          <w:sz w:val="28"/>
+          <w:lang w:val="en-US"/>
+        </w:rPr>
+        <w:t>-learn</w:t>
+      </w:r>
+      <w:r>
+        <w:rPr>
+          <w:sz w:val="28"/>
+          <w:lang w:val="en-US"/>
+        </w:rPr>
+        <w:t xml:space="preserve"> – </w:t>
+      </w:r>
+      <w:r>
+        <w:rPr>
+          <w:sz w:val="28"/>
+          <w:lang w:val="en-US"/>
+        </w:rPr>
+        <w:t>machine learning library</w:t>
+      </w:r>
+      <w:r>
+        <w:rPr>
+          <w:sz w:val="28"/>
+          <w:lang w:val="en-US"/>
+        </w:rPr>
+        <w:t xml:space="preserve"> which gave us the ability to </w:t>
+      </w:r>
+      <w:r>
+        <w:rPr>
+          <w:sz w:val="28"/>
+          <w:lang w:val="en-US"/>
+        </w:rPr>
+        <w:t xml:space="preserve">calculate the </w:t>
+      </w:r>
+      <w:r>
+        <w:rPr>
+          <w:sz w:val="28"/>
+          <w:lang w:val="en-US"/>
+        </w:rPr>
+        <w:t>Normalized Mutual Information</w:t>
+      </w:r>
+      <w:r>
+        <w:rPr>
+          <w:sz w:val="28"/>
+          <w:lang w:val="en-US"/>
+        </w:rPr>
+        <w:t xml:space="preserve"> score.</w:t>
+      </w:r>
+    </w:p>
+    <w:p>
+      <w:pPr>
+        <w:pStyle w:val="a6"/>
+        <w:numPr>
+          <w:ilvl w:val="0"/>
+          <w:numId w:val="2"/>
+        </w:numPr>
+        <w:rPr>
+          <w:sz w:val="28"/>
+          <w:lang w:val="en-US"/>
+        </w:rPr>
+      </w:pPr>
+      <w:r>
+        <w:rPr>
+          <w:sz w:val="28"/>
+          <w:lang w:val="en-US"/>
+        </w:rPr>
+        <w:t>Matplotlib</w:t>
+      </w:r>
+      <w:r>
+        <w:rPr>
+          <w:sz w:val="28"/>
+          <w:lang w:val="en-US"/>
+        </w:rPr>
+        <w:t xml:space="preserve"> – plotting library which was used by us </w:t>
+      </w:r>
+      <w:r>
+        <w:rPr>
+          <w:sz w:val="28"/>
+          <w:lang w:val="en-US"/>
+        </w:rPr>
+        <w:t>to visualize the clustering result.</w:t>
+      </w:r>
+    </w:p>
+    <w:p>
+      <w:pPr>
+        <w:pStyle w:val="1"/>
+        <w:rPr>
+          <w:lang w:val="en-US"/>
+        </w:rPr>
+      </w:pPr>
+      <w:r>
+        <w:rPr>
+          <w:lang w:val="en-US"/>
+        </w:rPr>
+        <w:t>Project structure</w:t>
+      </w:r>
+    </w:p>
+    <w:p>
+      <w:pPr>
+        <w:rPr>
+          <w:sz w:val="28"/>
+          <w:lang w:val="en-US"/>
+        </w:rPr>
+      </w:pPr>
       <w:bookmarkStart w:id="0" w:name="_GoBack"/>
       <w:bookmarkEnd w:id="0"/>
     </w:p>
@@ -341,6 +538,95 @@
 <file path=word/numbering.xml><?xml version="1.0" encoding="utf-8"?>
 <w:numbering xmlns:wpc="http://schemas.microsoft.com/office/word/2010/wordprocessingCanvas" xmlns:cx="http://schemas.microsoft.com/office/drawing/2014/chartex" xmlns:cx1="http://schemas.microsoft.com/office/drawing/2015/9/8/chartex" xmlns:cx2="http://schemas.microsoft.com/office/drawing/2015/10/21/chartex" xmlns:cx3="http://schemas.microsoft.com/office/drawing/2016/5/9/chartex" xmlns:cx4="http://schemas.microsoft.com/office/drawing/2016/5/10/chartex" xmlns:cx5="http://schemas.microsoft.com/office/drawing/2016/5/11/chartex" xmlns:cx6="http://schemas.microsoft.com/office/drawing/2016/5/12/chartex" xmlns:cx7="http://schemas.microsoft.com/office/drawing/2016/5/13/chartex" xmlns:cx8="http://schemas.microsoft.com/office/drawing/2016/5/14/chartex" xmlns:mc="http://schemas.openxmlformats.org/markup-compatibility/2006" xmlns:aink="http://schemas.microsoft.com/office/drawing/2016/ink" xmlns:am3d="http://schemas.microsoft.com/office/drawing/2017/model3d" xmlns:o="urn:schemas-microsoft-com:office:office" xmlns:r="http://schemas.openxmlformats.org/officeDocument/2006/relationships" xmlns:m="http://schemas.openxmlformats.org/officeDocument/2006/math" xmlns:v="urn:schemas-microsoft-com:vml" xmlns:wp14="http://schemas.microsoft.com/office/word/2010/wordprocessingDrawing" xmlns:wp="http://schemas.openxmlformats.org/drawingml/2006/wordprocessingDrawing" xmlns:w10="urn:schemas-microsoft-com:office:word" xmlns:w="http://schemas.openxmlformats.org/wordprocessingml/2006/main" xmlns:w14="http://schemas.microsoft.com/office/word/2010/wordml" xmlns:w15="http://schemas.microsoft.com/office/word/2012/wordml" xmlns:w16cid="http://schemas.microsoft.com/office/word/2016/wordml/cid" xmlns:w16se="http://schemas.microsoft.com/office/word/2015/wordml/symex" xmlns:wpg="http://schemas.microsoft.com/office/word/2010/wordprocessingGroup" xmlns:wpi="http://schemas.microsoft.com/office/word/2010/wordprocessingInk" xmlns:wne="http://schemas.microsoft.com/office/word/2006/wordml" xmlns:wps="http://schemas.microsoft.com/office/word/2010/wordprocessingShape" mc:Ignorable="w14 w15 w16se w16cid wp14">
   <w:abstractNum w:abstractNumId="0" w15:restartNumberingAfterBreak="0">
+    <w:nsid w:val="20853EBB"/>
+    <w:multiLevelType w:val="hybridMultilevel"/>
+    <w:tmpl w:val="9A3A451A"/>
+    <w:lvl w:ilvl="0" w:tplc="0419000F">
+      <w:start w:val="1"/>
+      <w:numFmt w:val="decimal"/>
+      <w:lvlText w:val="%1."/>
+      <w:lvlJc w:val="left"/>
+      <w:pPr>
+        <w:ind w:left="720" w:hanging="360"/>
+      </w:pPr>
+      <w:rPr>
+        <w:rFonts w:hint="default"/>
+      </w:rPr>
+    </w:lvl>
+    <w:lvl w:ilvl="1" w:tplc="04190019" w:tentative="1">
+      <w:start w:val="1"/>
+      <w:numFmt w:val="lowerLetter"/>
+      <w:lvlText w:val="%2."/>
+      <w:lvlJc w:val="left"/>
+      <w:pPr>
+        <w:ind w:left="1440" w:hanging="360"/>
+      </w:pPr>
+    </w:lvl>
+    <w:lvl w:ilvl="2" w:tplc="0419001B" w:tentative="1">
+      <w:start w:val="1"/>
+      <w:numFmt w:val="lowerRoman"/>
+      <w:lvlText w:val="%3."/>
+      <w:lvlJc w:val="right"/>
+      <w:pPr>
+        <w:ind w:left="2160" w:hanging="180"/>
+      </w:pPr>
+    </w:lvl>
+    <w:lvl w:ilvl="3" w:tplc="0419000F" w:tentative="1">
+      <w:start w:val="1"/>
+      <w:numFmt w:val="decimal"/>
+      <w:lvlText w:val="%4."/>
+      <w:lvlJc w:val="left"/>
+      <w:pPr>
+        <w:ind w:left="2880" w:hanging="360"/>
+      </w:pPr>
+    </w:lvl>
+    <w:lvl w:ilvl="4" w:tplc="04190019" w:tentative="1">
+      <w:start w:val="1"/>
+      <w:numFmt w:val="lowerLetter"/>
+      <w:lvlText w:val="%5."/>
+      <w:lvlJc w:val="left"/>
+      <w:pPr>
+        <w:ind w:left="3600" w:hanging="360"/>
+      </w:pPr>
+    </w:lvl>
+    <w:lvl w:ilvl="5" w:tplc="0419001B" w:tentative="1">
+      <w:start w:val="1"/>
+      <w:numFmt w:val="lowerRoman"/>
+      <w:lvlText w:val="%6."/>
+      <w:lvlJc w:val="right"/>
+      <w:pPr>
+        <w:ind w:left="4320" w:hanging="180"/>
+      </w:pPr>
+    </w:lvl>
+    <w:lvl w:ilvl="6" w:tplc="0419000F" w:tentative="1">
+      <w:start w:val="1"/>
+      <w:numFmt w:val="decimal"/>
+      <w:lvlText w:val="%7."/>
+      <w:lvlJc w:val="left"/>
+      <w:pPr>
+        <w:ind w:left="5040" w:hanging="360"/>
+      </w:pPr>
+    </w:lvl>
+    <w:lvl w:ilvl="7" w:tplc="04190019" w:tentative="1">
+      <w:start w:val="1"/>
+      <w:numFmt w:val="lowerLetter"/>
+      <w:lvlText w:val="%8."/>
+      <w:lvlJc w:val="left"/>
+      <w:pPr>
+        <w:ind w:left="5760" w:hanging="360"/>
+      </w:pPr>
+    </w:lvl>
+    <w:lvl w:ilvl="8" w:tplc="0419001B" w:tentative="1">
+      <w:start w:val="1"/>
+      <w:numFmt w:val="lowerRoman"/>
+      <w:lvlText w:val="%9."/>
+      <w:lvlJc w:val="right"/>
+      <w:pPr>
+        <w:ind w:left="6480" w:hanging="180"/>
+      </w:pPr>
+    </w:lvl>
+  </w:abstractNum>
+  <w:abstractNum w:abstractNumId="1" w15:restartNumberingAfterBreak="0">
     <w:nsid w:val="3A516D9B"/>
     <w:multiLevelType w:val="hybridMultilevel"/>
     <w:tmpl w:val="4B5A0B94"/>
@@ -430,6 +716,9 @@
     </w:lvl>
   </w:abstractNum>
   <w:num w:numId="1">
+    <w:abstractNumId w:val="1"/>
+  </w:num>
+  <w:num w:numId="2">
     <w:abstractNumId w:val="0"/>
   </w:num>
 </w:numbering>

</xml_diff>

<commit_message>
Documentation: project structure is described.
</commit_message>
<xml_diff>
--- a/Documentation.docx
+++ b/Documentation.docx
@@ -518,19 +518,327 @@
     <w:p>
       <w:pPr>
         <w:rPr>
+          <w:sz w:val="28"/>
+          <w:lang w:val="en-US"/>
+        </w:rPr>
+      </w:pPr>
+      <w:r>
+        <w:rPr>
+          <w:sz w:val="28"/>
+          <w:lang w:val="en-US"/>
+        </w:rPr>
+        <w:t>The project has the following structure:</w:t>
+      </w:r>
+    </w:p>
+    <w:p>
+      <w:pPr>
+        <w:pStyle w:val="a6"/>
+        <w:numPr>
+          <w:ilvl w:val="0"/>
+          <w:numId w:val="3"/>
+        </w:numPr>
+        <w:rPr>
+          <w:sz w:val="28"/>
+          <w:lang w:val="en-US"/>
+        </w:rPr>
+      </w:pPr>
+      <w:r>
+        <w:rPr>
+          <w:sz w:val="28"/>
+          <w:lang w:val="en-US"/>
+        </w:rPr>
+        <w:t>kmeans.py – main class, where the data is read, processed, metrics are calculated, execution time is measured</w:t>
+      </w:r>
+      <w:r>
+        <w:rPr>
+          <w:sz w:val="28"/>
+          <w:lang w:val="en-US"/>
+        </w:rPr>
+        <w:t>, and the results are presented.</w:t>
+      </w:r>
+    </w:p>
+    <w:p>
+      <w:pPr>
+        <w:pStyle w:val="a6"/>
+        <w:numPr>
+          <w:ilvl w:val="0"/>
+          <w:numId w:val="3"/>
+        </w:numPr>
+        <w:rPr>
+          <w:sz w:val="28"/>
+          <w:lang w:val="en-US"/>
+        </w:rPr>
+      </w:pPr>
+      <w:r>
+        <w:rPr>
+          <w:sz w:val="28"/>
+          <w:lang w:val="en-US"/>
+        </w:rPr>
+        <w:t xml:space="preserve">setup.py – class which is required for </w:t>
+      </w:r>
+      <w:proofErr w:type="spellStart"/>
+      <w:r>
+        <w:rPr>
+          <w:sz w:val="28"/>
+          <w:lang w:val="en-US"/>
+        </w:rPr>
+        <w:t>setuptools</w:t>
+      </w:r>
+      <w:proofErr w:type="spellEnd"/>
+      <w:r>
+        <w:rPr>
+          <w:sz w:val="28"/>
+          <w:lang w:val="en-US"/>
+        </w:rPr>
+        <w:t xml:space="preserve"> working.</w:t>
+      </w:r>
+    </w:p>
+    <w:p>
+      <w:pPr>
+        <w:pStyle w:val="a6"/>
+        <w:numPr>
+          <w:ilvl w:val="0"/>
+          <w:numId w:val="3"/>
+        </w:numPr>
+        <w:rPr>
+          <w:sz w:val="28"/>
+          <w:lang w:val="en-US"/>
+        </w:rPr>
+      </w:pPr>
+      <w:r>
+        <w:rPr>
+          <w:sz w:val="28"/>
+          <w:lang w:val="en-US"/>
+        </w:rPr>
+        <w:t>init_strategies.py – class which describes different techniques for the initial definition of clusters in k-means algorithm.</w:t>
+      </w:r>
+    </w:p>
+    <w:p>
+      <w:pPr>
+        <w:pStyle w:val="a6"/>
+        <w:numPr>
+          <w:ilvl w:val="0"/>
+          <w:numId w:val="3"/>
+        </w:numPr>
+        <w:rPr>
+          <w:sz w:val="28"/>
+          <w:lang w:val="en-US"/>
+        </w:rPr>
+      </w:pPr>
+      <w:r>
+        <w:rPr>
+          <w:sz w:val="28"/>
+          <w:lang w:val="en-US"/>
+        </w:rPr>
+        <w:t>update_strategies.py – class where different algorithms to update cluster’s centroids are described.</w:t>
+      </w:r>
+    </w:p>
+    <w:p>
+      <w:pPr>
+        <w:pStyle w:val="a6"/>
+        <w:numPr>
+          <w:ilvl w:val="0"/>
+          <w:numId w:val="3"/>
+        </w:numPr>
+        <w:rPr>
+          <w:sz w:val="28"/>
+          <w:lang w:val="en-US"/>
+        </w:rPr>
+      </w:pPr>
+      <w:r>
+        <w:rPr>
+          <w:sz w:val="28"/>
+          <w:lang w:val="en-US"/>
+        </w:rPr>
+        <w:lastRenderedPageBreak/>
+        <w:t>mq_run_script.py – separate script which is used for MacQueen update strategy.</w:t>
+      </w:r>
+    </w:p>
+    <w:p>
+      <w:pPr>
+        <w:pStyle w:val="a6"/>
+        <w:numPr>
+          <w:ilvl w:val="0"/>
+          <w:numId w:val="3"/>
+        </w:numPr>
+        <w:rPr>
+          <w:sz w:val="28"/>
+          <w:lang w:val="en-US"/>
+        </w:rPr>
+      </w:pPr>
+      <w:r>
+        <w:rPr>
+          <w:sz w:val="28"/>
+          <w:lang w:val="en-US"/>
+        </w:rPr>
+        <w:t>experiment.py – benchmark tool which is used for calculation the average results among 100 runs.</w:t>
+      </w:r>
+    </w:p>
+    <w:p>
+      <w:pPr>
+        <w:pStyle w:val="1"/>
+        <w:rPr>
+          <w:lang w:val="en-US"/>
+        </w:rPr>
+      </w:pPr>
+      <w:r>
+        <w:rPr>
+          <w:lang w:val="en-US"/>
+        </w:rPr>
+        <w:t>Initialization techniques</w:t>
+      </w:r>
+    </w:p>
+    <w:p>
+      <w:pPr>
+        <w:rPr>
+          <w:sz w:val="28"/>
+          <w:lang w:val="en-US"/>
+        </w:rPr>
+      </w:pPr>
+      <w:r>
+        <w:rPr>
+          <w:sz w:val="28"/>
+          <w:lang w:val="en-US"/>
+        </w:rPr>
+        <w:t xml:space="preserve">Our team has implemented </w:t>
+      </w:r>
+      <w:r>
+        <w:rPr>
+          <w:sz w:val="28"/>
+          <w:lang w:val="en-US"/>
+        </w:rPr>
+        <w:t>three different algorithms for initial definition of clusters in k-means algorithm:</w:t>
+      </w:r>
+    </w:p>
+    <w:p>
+      <w:pPr>
+        <w:pStyle w:val="a6"/>
+        <w:numPr>
+          <w:ilvl w:val="0"/>
+          <w:numId w:val="4"/>
+        </w:numPr>
+        <w:rPr>
+          <w:sz w:val="28"/>
+          <w:lang w:val="en-US"/>
+        </w:rPr>
+      </w:pPr>
+      <w:r>
+        <w:rPr>
+          <w:sz w:val="28"/>
+          <w:lang w:val="en-US"/>
+        </w:rPr>
+        <w:t xml:space="preserve">Random initialization – given </w:t>
+      </w:r>
+      <w:r>
+        <w:rPr>
+          <w:i/>
+          <w:sz w:val="28"/>
+          <w:lang w:val="en-US"/>
+        </w:rPr>
+        <w:t>n</w:t>
+      </w:r>
+      <w:r>
+        <w:rPr>
+          <w:sz w:val="28"/>
+          <w:lang w:val="en-US"/>
+        </w:rPr>
+        <w:t xml:space="preserve"> data points, we choose random </w:t>
+      </w:r>
+      <w:r>
+        <w:rPr>
+          <w:i/>
+          <w:sz w:val="28"/>
+          <w:lang w:val="en-US"/>
+        </w:rPr>
+        <w:t>k</w:t>
+      </w:r>
+      <w:r>
+        <w:rPr>
+          <w:sz w:val="28"/>
+          <w:lang w:val="en-US"/>
+        </w:rPr>
+        <w:t xml:space="preserve"> among them and define them as our cluster centroids.</w:t>
+      </w:r>
+    </w:p>
+    <w:p>
+      <w:pPr>
+        <w:pStyle w:val="a6"/>
+        <w:numPr>
+          <w:ilvl w:val="0"/>
+          <w:numId w:val="4"/>
+        </w:numPr>
+        <w:rPr>
+          <w:sz w:val="28"/>
+          <w:lang w:val="en-US"/>
+        </w:rPr>
+      </w:pPr>
+      <w:r>
+        <w:rPr>
+          <w:sz w:val="28"/>
+          <w:lang w:val="en-US"/>
+        </w:rPr>
+        <w:t xml:space="preserve">Farthest point initialization – first point is selected randomly, second one </w:t>
+      </w:r>
+      <w:r>
+        <w:rPr>
+          <w:sz w:val="28"/>
+          <w:lang w:val="en-US"/>
+        </w:rPr>
+        <w:t xml:space="preserve">is chosen with the largest distance to the first one, third point has the largest distance to two previous points and so on, until all </w:t>
+      </w:r>
+      <w:r>
+        <w:rPr>
+          <w:i/>
+          <w:sz w:val="28"/>
+          <w:lang w:val="en-US"/>
+        </w:rPr>
+        <w:t>k</w:t>
+      </w:r>
+      <w:r>
+        <w:rPr>
+          <w:sz w:val="28"/>
+          <w:lang w:val="en-US"/>
+        </w:rPr>
+        <w:t xml:space="preserve"> clusters are defined.</w:t>
+      </w:r>
+    </w:p>
+    <w:p>
+      <w:pPr>
+        <w:pStyle w:val="1"/>
+        <w:rPr>
+          <w:lang w:val="en-US"/>
+        </w:rPr>
+      </w:pPr>
+      <w:r>
+        <w:rPr>
+          <w:lang w:val="en-US"/>
+        </w:rPr>
+        <w:t>Updating techniques</w:t>
+      </w:r>
+    </w:p>
+    <w:p>
+      <w:pPr>
+        <w:rPr>
+          <w:sz w:val="28"/>
           <w:lang w:val="en-US"/>
         </w:rPr>
       </w:pPr>
       <w:bookmarkStart w:id="0" w:name="_GoBack"/>
       <w:bookmarkEnd w:id="0"/>
-    </w:p>
-    <w:p>
-      <w:pPr>
-        <w:rPr>
-          <w:sz w:val="28"/>
-          <w:lang w:val="en-US"/>
-        </w:rPr>
-      </w:pPr>
+      <w:r>
+        <w:rPr>
+          <w:sz w:val="28"/>
+          <w:lang w:val="en-US"/>
+        </w:rPr>
+        <w:t xml:space="preserve">We have </w:t>
+      </w:r>
+      <w:r>
+        <w:rPr>
+          <w:sz w:val="28"/>
+          <w:lang w:val="en-US"/>
+        </w:rPr>
+        <w:t xml:space="preserve">developed two algorithms </w:t>
+      </w:r>
     </w:p>
     <w:sectPr>
       <w:pgSz w:w="11906" w:h="16838"/>
@@ -545,6 +853,95 @@
 <file path=word/numbering.xml><?xml version="1.0" encoding="utf-8"?>
 <w:numbering xmlns:wpc="http://schemas.microsoft.com/office/word/2010/wordprocessingCanvas" xmlns:cx="http://schemas.microsoft.com/office/drawing/2014/chartex" xmlns:cx1="http://schemas.microsoft.com/office/drawing/2015/9/8/chartex" xmlns:cx2="http://schemas.microsoft.com/office/drawing/2015/10/21/chartex" xmlns:cx3="http://schemas.microsoft.com/office/drawing/2016/5/9/chartex" xmlns:cx4="http://schemas.microsoft.com/office/drawing/2016/5/10/chartex" xmlns:cx5="http://schemas.microsoft.com/office/drawing/2016/5/11/chartex" xmlns:cx6="http://schemas.microsoft.com/office/drawing/2016/5/12/chartex" xmlns:cx7="http://schemas.microsoft.com/office/drawing/2016/5/13/chartex" xmlns:cx8="http://schemas.microsoft.com/office/drawing/2016/5/14/chartex" xmlns:mc="http://schemas.openxmlformats.org/markup-compatibility/2006" xmlns:aink="http://schemas.microsoft.com/office/drawing/2016/ink" xmlns:am3d="http://schemas.microsoft.com/office/drawing/2017/model3d" xmlns:o="urn:schemas-microsoft-com:office:office" xmlns:r="http://schemas.openxmlformats.org/officeDocument/2006/relationships" xmlns:m="http://schemas.openxmlformats.org/officeDocument/2006/math" xmlns:v="urn:schemas-microsoft-com:vml" xmlns:wp14="http://schemas.microsoft.com/office/word/2010/wordprocessingDrawing" xmlns:wp="http://schemas.openxmlformats.org/drawingml/2006/wordprocessingDrawing" xmlns:w10="urn:schemas-microsoft-com:office:word" xmlns:w="http://schemas.openxmlformats.org/wordprocessingml/2006/main" xmlns:w14="http://schemas.microsoft.com/office/word/2010/wordml" xmlns:w15="http://schemas.microsoft.com/office/word/2012/wordml" xmlns:w16cid="http://schemas.microsoft.com/office/word/2016/wordml/cid" xmlns:w16se="http://schemas.microsoft.com/office/word/2015/wordml/symex" xmlns:wpg="http://schemas.microsoft.com/office/word/2010/wordprocessingGroup" xmlns:wpi="http://schemas.microsoft.com/office/word/2010/wordprocessingInk" xmlns:wne="http://schemas.microsoft.com/office/word/2006/wordml" xmlns:wps="http://schemas.microsoft.com/office/word/2010/wordprocessingShape" mc:Ignorable="w14 w15 w16se w16cid wp14">
   <w:abstractNum w:abstractNumId="0" w15:restartNumberingAfterBreak="0">
+    <w:nsid w:val="14331FE3"/>
+    <w:multiLevelType w:val="hybridMultilevel"/>
+    <w:tmpl w:val="311E9C10"/>
+    <w:lvl w:ilvl="0" w:tplc="0419000F">
+      <w:start w:val="1"/>
+      <w:numFmt w:val="decimal"/>
+      <w:lvlText w:val="%1."/>
+      <w:lvlJc w:val="left"/>
+      <w:pPr>
+        <w:ind w:left="720" w:hanging="360"/>
+      </w:pPr>
+      <w:rPr>
+        <w:rFonts w:hint="default"/>
+      </w:rPr>
+    </w:lvl>
+    <w:lvl w:ilvl="1" w:tplc="04190019" w:tentative="1">
+      <w:start w:val="1"/>
+      <w:numFmt w:val="lowerLetter"/>
+      <w:lvlText w:val="%2."/>
+      <w:lvlJc w:val="left"/>
+      <w:pPr>
+        <w:ind w:left="1440" w:hanging="360"/>
+      </w:pPr>
+    </w:lvl>
+    <w:lvl w:ilvl="2" w:tplc="0419001B" w:tentative="1">
+      <w:start w:val="1"/>
+      <w:numFmt w:val="lowerRoman"/>
+      <w:lvlText w:val="%3."/>
+      <w:lvlJc w:val="right"/>
+      <w:pPr>
+        <w:ind w:left="2160" w:hanging="180"/>
+      </w:pPr>
+    </w:lvl>
+    <w:lvl w:ilvl="3" w:tplc="0419000F" w:tentative="1">
+      <w:start w:val="1"/>
+      <w:numFmt w:val="decimal"/>
+      <w:lvlText w:val="%4."/>
+      <w:lvlJc w:val="left"/>
+      <w:pPr>
+        <w:ind w:left="2880" w:hanging="360"/>
+      </w:pPr>
+    </w:lvl>
+    <w:lvl w:ilvl="4" w:tplc="04190019" w:tentative="1">
+      <w:start w:val="1"/>
+      <w:numFmt w:val="lowerLetter"/>
+      <w:lvlText w:val="%5."/>
+      <w:lvlJc w:val="left"/>
+      <w:pPr>
+        <w:ind w:left="3600" w:hanging="360"/>
+      </w:pPr>
+    </w:lvl>
+    <w:lvl w:ilvl="5" w:tplc="0419001B" w:tentative="1">
+      <w:start w:val="1"/>
+      <w:numFmt w:val="lowerRoman"/>
+      <w:lvlText w:val="%6."/>
+      <w:lvlJc w:val="right"/>
+      <w:pPr>
+        <w:ind w:left="4320" w:hanging="180"/>
+      </w:pPr>
+    </w:lvl>
+    <w:lvl w:ilvl="6" w:tplc="0419000F" w:tentative="1">
+      <w:start w:val="1"/>
+      <w:numFmt w:val="decimal"/>
+      <w:lvlText w:val="%7."/>
+      <w:lvlJc w:val="left"/>
+      <w:pPr>
+        <w:ind w:left="5040" w:hanging="360"/>
+      </w:pPr>
+    </w:lvl>
+    <w:lvl w:ilvl="7" w:tplc="04190019" w:tentative="1">
+      <w:start w:val="1"/>
+      <w:numFmt w:val="lowerLetter"/>
+      <w:lvlText w:val="%8."/>
+      <w:lvlJc w:val="left"/>
+      <w:pPr>
+        <w:ind w:left="5760" w:hanging="360"/>
+      </w:pPr>
+    </w:lvl>
+    <w:lvl w:ilvl="8" w:tplc="0419001B" w:tentative="1">
+      <w:start w:val="1"/>
+      <w:numFmt w:val="lowerRoman"/>
+      <w:lvlText w:val="%9."/>
+      <w:lvlJc w:val="right"/>
+      <w:pPr>
+        <w:ind w:left="6480" w:hanging="180"/>
+      </w:pPr>
+    </w:lvl>
+  </w:abstractNum>
+  <w:abstractNum w:abstractNumId="1" w15:restartNumberingAfterBreak="0">
     <w:nsid w:val="20853EBB"/>
     <w:multiLevelType w:val="hybridMultilevel"/>
     <w:tmpl w:val="9A3A451A"/>
@@ -633,7 +1030,7 @@
       </w:pPr>
     </w:lvl>
   </w:abstractNum>
-  <w:abstractNum w:abstractNumId="1" w15:restartNumberingAfterBreak="0">
+  <w:abstractNum w:abstractNumId="2" w15:restartNumberingAfterBreak="0">
     <w:nsid w:val="3A516D9B"/>
     <w:multiLevelType w:val="hybridMultilevel"/>
     <w:tmpl w:val="4B5A0B94"/>
@@ -722,11 +1119,106 @@
       </w:pPr>
     </w:lvl>
   </w:abstractNum>
+  <w:abstractNum w:abstractNumId="3" w15:restartNumberingAfterBreak="0">
+    <w:nsid w:val="4C092D60"/>
+    <w:multiLevelType w:val="hybridMultilevel"/>
+    <w:tmpl w:val="816EF880"/>
+    <w:lvl w:ilvl="0" w:tplc="0419000F">
+      <w:start w:val="1"/>
+      <w:numFmt w:val="decimal"/>
+      <w:lvlText w:val="%1."/>
+      <w:lvlJc w:val="left"/>
+      <w:pPr>
+        <w:ind w:left="720" w:hanging="360"/>
+      </w:pPr>
+      <w:rPr>
+        <w:rFonts w:hint="default"/>
+      </w:rPr>
+    </w:lvl>
+    <w:lvl w:ilvl="1" w:tplc="04190019" w:tentative="1">
+      <w:start w:val="1"/>
+      <w:numFmt w:val="lowerLetter"/>
+      <w:lvlText w:val="%2."/>
+      <w:lvlJc w:val="left"/>
+      <w:pPr>
+        <w:ind w:left="1440" w:hanging="360"/>
+      </w:pPr>
+    </w:lvl>
+    <w:lvl w:ilvl="2" w:tplc="0419001B" w:tentative="1">
+      <w:start w:val="1"/>
+      <w:numFmt w:val="lowerRoman"/>
+      <w:lvlText w:val="%3."/>
+      <w:lvlJc w:val="right"/>
+      <w:pPr>
+        <w:ind w:left="2160" w:hanging="180"/>
+      </w:pPr>
+    </w:lvl>
+    <w:lvl w:ilvl="3" w:tplc="0419000F" w:tentative="1">
+      <w:start w:val="1"/>
+      <w:numFmt w:val="decimal"/>
+      <w:lvlText w:val="%4."/>
+      <w:lvlJc w:val="left"/>
+      <w:pPr>
+        <w:ind w:left="2880" w:hanging="360"/>
+      </w:pPr>
+    </w:lvl>
+    <w:lvl w:ilvl="4" w:tplc="04190019" w:tentative="1">
+      <w:start w:val="1"/>
+      <w:numFmt w:val="lowerLetter"/>
+      <w:lvlText w:val="%5."/>
+      <w:lvlJc w:val="left"/>
+      <w:pPr>
+        <w:ind w:left="3600" w:hanging="360"/>
+      </w:pPr>
+    </w:lvl>
+    <w:lvl w:ilvl="5" w:tplc="0419001B" w:tentative="1">
+      <w:start w:val="1"/>
+      <w:numFmt w:val="lowerRoman"/>
+      <w:lvlText w:val="%6."/>
+      <w:lvlJc w:val="right"/>
+      <w:pPr>
+        <w:ind w:left="4320" w:hanging="180"/>
+      </w:pPr>
+    </w:lvl>
+    <w:lvl w:ilvl="6" w:tplc="0419000F" w:tentative="1">
+      <w:start w:val="1"/>
+      <w:numFmt w:val="decimal"/>
+      <w:lvlText w:val="%7."/>
+      <w:lvlJc w:val="left"/>
+      <w:pPr>
+        <w:ind w:left="5040" w:hanging="360"/>
+      </w:pPr>
+    </w:lvl>
+    <w:lvl w:ilvl="7" w:tplc="04190019" w:tentative="1">
+      <w:start w:val="1"/>
+      <w:numFmt w:val="lowerLetter"/>
+      <w:lvlText w:val="%8."/>
+      <w:lvlJc w:val="left"/>
+      <w:pPr>
+        <w:ind w:left="5760" w:hanging="360"/>
+      </w:pPr>
+    </w:lvl>
+    <w:lvl w:ilvl="8" w:tplc="0419001B" w:tentative="1">
+      <w:start w:val="1"/>
+      <w:numFmt w:val="lowerRoman"/>
+      <w:lvlText w:val="%9."/>
+      <w:lvlJc w:val="right"/>
+      <w:pPr>
+        <w:ind w:left="6480" w:hanging="180"/>
+      </w:pPr>
+    </w:lvl>
+  </w:abstractNum>
   <w:num w:numId="1">
+    <w:abstractNumId w:val="2"/>
+  </w:num>
+  <w:num w:numId="2">
     <w:abstractNumId w:val="1"/>
   </w:num>
-  <w:num w:numId="2">
+  <w:num w:numId="3">
     <w:abstractNumId w:val="0"/>
+  </w:num>
+  <w:num w:numId="4">
+    <w:abstractNumId w:val="3"/>
   </w:num>
 </w:numbering>
 </file>

</xml_diff>

<commit_message>
Documentation: update techniques are implemented.
</commit_message>
<xml_diff>
--- a/Documentation.docx
+++ b/Documentation.docx
@@ -823,22 +823,104 @@
           <w:lang w:val="en-US"/>
         </w:rPr>
       </w:pPr>
+      <w:r>
+        <w:rPr>
+          <w:sz w:val="28"/>
+          <w:lang w:val="en-US"/>
+        </w:rPr>
+        <w:t xml:space="preserve">We have </w:t>
+      </w:r>
+      <w:r>
+        <w:rPr>
+          <w:sz w:val="28"/>
+          <w:lang w:val="en-US"/>
+        </w:rPr>
+        <w:t xml:space="preserve">developed two algorithms </w:t>
+      </w:r>
+      <w:r>
+        <w:rPr>
+          <w:sz w:val="28"/>
+          <w:lang w:val="en-US"/>
+        </w:rPr>
+        <w:t>for updating the clusters:</w:t>
+      </w:r>
+    </w:p>
+    <w:p>
+      <w:pPr>
+        <w:pStyle w:val="a6"/>
+        <w:numPr>
+          <w:ilvl w:val="0"/>
+          <w:numId w:val="5"/>
+        </w:numPr>
+        <w:rPr>
+          <w:sz w:val="28"/>
+          <w:lang w:val="en-US"/>
+        </w:rPr>
+      </w:pPr>
+      <w:r>
+        <w:rPr>
+          <w:sz w:val="28"/>
+          <w:lang w:val="en-US"/>
+        </w:rPr>
+        <w:t>Lloyd algorithm</w:t>
+      </w:r>
+      <w:r>
+        <w:rPr>
+          <w:sz w:val="28"/>
+          <w:lang w:val="en-US"/>
+        </w:rPr>
+        <w:t xml:space="preserve"> </w:t>
+      </w:r>
+      <w:r>
+        <w:rPr>
+          <w:sz w:val="28"/>
+          <w:lang w:val="en-US"/>
+        </w:rPr>
+        <w:t xml:space="preserve">– cluster </w:t>
+      </w:r>
+      <w:r>
+        <w:rPr>
+          <w:sz w:val="28"/>
+          <w:lang w:val="en-US"/>
+        </w:rPr>
+        <w:t>centroids</w:t>
+      </w:r>
+      <w:r>
+        <w:rPr>
+          <w:sz w:val="28"/>
+          <w:lang w:val="en-US"/>
+        </w:rPr>
+        <w:t xml:space="preserve"> are updated </w:t>
+      </w:r>
+      <w:r>
+        <w:rPr>
+          <w:sz w:val="28"/>
+          <w:lang w:val="en-US"/>
+        </w:rPr>
+        <w:t>after all point’s affiliation with clusters are recalculated.</w:t>
+      </w:r>
+    </w:p>
+    <w:p>
+      <w:pPr>
+        <w:pStyle w:val="a6"/>
+        <w:numPr>
+          <w:ilvl w:val="0"/>
+          <w:numId w:val="5"/>
+        </w:numPr>
+        <w:rPr>
+          <w:sz w:val="28"/>
+          <w:lang w:val="en-US"/>
+        </w:rPr>
+      </w:pPr>
+      <w:r>
+        <w:rPr>
+          <w:sz w:val="28"/>
+          <w:lang w:val="en-US"/>
+        </w:rPr>
+        <w:t>MacQueen algorithm – cluster centroids are updated after every single one recalculation of point’s cluster membership.</w:t>
+      </w:r>
       <w:bookmarkStart w:id="0" w:name="_GoBack"/>
       <w:bookmarkEnd w:id="0"/>
-      <w:r>
-        <w:rPr>
-          <w:sz w:val="28"/>
-          <w:lang w:val="en-US"/>
-        </w:rPr>
-        <w:t xml:space="preserve">We have </w:t>
-      </w:r>
-      <w:r>
-        <w:rPr>
-          <w:sz w:val="28"/>
-          <w:lang w:val="en-US"/>
-        </w:rPr>
-        <w:t xml:space="preserve">developed two algorithms </w:t>
-      </w:r>
     </w:p>
     <w:sectPr>
       <w:pgSz w:w="11906" w:h="16838"/>
@@ -1208,6 +1290,95 @@
       </w:pPr>
     </w:lvl>
   </w:abstractNum>
+  <w:abstractNum w:abstractNumId="4" w15:restartNumberingAfterBreak="0">
+    <w:nsid w:val="5AC6315C"/>
+    <w:multiLevelType w:val="hybridMultilevel"/>
+    <w:tmpl w:val="67B28C78"/>
+    <w:lvl w:ilvl="0" w:tplc="0419000F">
+      <w:start w:val="1"/>
+      <w:numFmt w:val="decimal"/>
+      <w:lvlText w:val="%1."/>
+      <w:lvlJc w:val="left"/>
+      <w:pPr>
+        <w:ind w:left="720" w:hanging="360"/>
+      </w:pPr>
+      <w:rPr>
+        <w:rFonts w:hint="default"/>
+      </w:rPr>
+    </w:lvl>
+    <w:lvl w:ilvl="1" w:tplc="04190019" w:tentative="1">
+      <w:start w:val="1"/>
+      <w:numFmt w:val="lowerLetter"/>
+      <w:lvlText w:val="%2."/>
+      <w:lvlJc w:val="left"/>
+      <w:pPr>
+        <w:ind w:left="1440" w:hanging="360"/>
+      </w:pPr>
+    </w:lvl>
+    <w:lvl w:ilvl="2" w:tplc="0419001B" w:tentative="1">
+      <w:start w:val="1"/>
+      <w:numFmt w:val="lowerRoman"/>
+      <w:lvlText w:val="%3."/>
+      <w:lvlJc w:val="right"/>
+      <w:pPr>
+        <w:ind w:left="2160" w:hanging="180"/>
+      </w:pPr>
+    </w:lvl>
+    <w:lvl w:ilvl="3" w:tplc="0419000F" w:tentative="1">
+      <w:start w:val="1"/>
+      <w:numFmt w:val="decimal"/>
+      <w:lvlText w:val="%4."/>
+      <w:lvlJc w:val="left"/>
+      <w:pPr>
+        <w:ind w:left="2880" w:hanging="360"/>
+      </w:pPr>
+    </w:lvl>
+    <w:lvl w:ilvl="4" w:tplc="04190019" w:tentative="1">
+      <w:start w:val="1"/>
+      <w:numFmt w:val="lowerLetter"/>
+      <w:lvlText w:val="%5."/>
+      <w:lvlJc w:val="left"/>
+      <w:pPr>
+        <w:ind w:left="3600" w:hanging="360"/>
+      </w:pPr>
+    </w:lvl>
+    <w:lvl w:ilvl="5" w:tplc="0419001B" w:tentative="1">
+      <w:start w:val="1"/>
+      <w:numFmt w:val="lowerRoman"/>
+      <w:lvlText w:val="%6."/>
+      <w:lvlJc w:val="right"/>
+      <w:pPr>
+        <w:ind w:left="4320" w:hanging="180"/>
+      </w:pPr>
+    </w:lvl>
+    <w:lvl w:ilvl="6" w:tplc="0419000F" w:tentative="1">
+      <w:start w:val="1"/>
+      <w:numFmt w:val="decimal"/>
+      <w:lvlText w:val="%7."/>
+      <w:lvlJc w:val="left"/>
+      <w:pPr>
+        <w:ind w:left="5040" w:hanging="360"/>
+      </w:pPr>
+    </w:lvl>
+    <w:lvl w:ilvl="7" w:tplc="04190019" w:tentative="1">
+      <w:start w:val="1"/>
+      <w:numFmt w:val="lowerLetter"/>
+      <w:lvlText w:val="%8."/>
+      <w:lvlJc w:val="left"/>
+      <w:pPr>
+        <w:ind w:left="5760" w:hanging="360"/>
+      </w:pPr>
+    </w:lvl>
+    <w:lvl w:ilvl="8" w:tplc="0419001B" w:tentative="1">
+      <w:start w:val="1"/>
+      <w:numFmt w:val="lowerRoman"/>
+      <w:lvlText w:val="%9."/>
+      <w:lvlJc w:val="right"/>
+      <w:pPr>
+        <w:ind w:left="6480" w:hanging="180"/>
+      </w:pPr>
+    </w:lvl>
+  </w:abstractNum>
   <w:num w:numId="1">
     <w:abstractNumId w:val="2"/>
   </w:num>
@@ -1219,6 +1390,9 @@
   </w:num>
   <w:num w:numId="4">
     <w:abstractNumId w:val="3"/>
+  </w:num>
+  <w:num w:numId="5">
+    <w:abstractNumId w:val="4"/>
   </w:num>
 </w:numbering>
 </file>
@@ -2032,4 +2206,16 @@
     </a:ext>
   </a:extLst>
 </a:theme>
+</file>
+
+<file path=customXml/item1.xml><?xml version="1.0" encoding="utf-8"?>
+<b:Sources xmlns:b="http://schemas.openxmlformats.org/officeDocument/2006/bibliography" xmlns="http://schemas.openxmlformats.org/officeDocument/2006/bibliography" SelectedStyle="\APASixthEditionOfficeOnline.xsl" StyleName="APA" Version="6"/>
+</file>
+
+<file path=customXml/itemProps1.xml><?xml version="1.0" encoding="utf-8"?>
+<ds:datastoreItem xmlns:ds="http://schemas.openxmlformats.org/officeDocument/2006/customXml" ds:itemID="{4F226F8D-3D1D-4B91-B9A0-573666DA607C}">
+  <ds:schemaRefs>
+    <ds:schemaRef ds:uri="http://schemas.openxmlformats.org/officeDocument/2006/bibliography"/>
+  </ds:schemaRefs>
+</ds:datastoreItem>
 </file>
</xml_diff>

<commit_message>
Documentation: datasets are described.
</commit_message>
<xml_diff>
--- a/Documentation.docx
+++ b/Documentation.docx
@@ -918,6 +918,166 @@
           <w:lang w:val="en-US"/>
         </w:rPr>
         <w:t>MacQueen algorithm – cluster centroids are updated after every single one recalculation of point’s cluster membership.</w:t>
+      </w:r>
+    </w:p>
+    <w:p>
+      <w:pPr>
+        <w:pStyle w:val="1"/>
+        <w:rPr>
+          <w:lang w:val="en-US"/>
+        </w:rPr>
+      </w:pPr>
+      <w:r>
+        <w:rPr>
+          <w:lang w:val="en-US"/>
+        </w:rPr>
+        <w:t>Dataset description</w:t>
+      </w:r>
+    </w:p>
+    <w:p>
+      <w:pPr>
+        <w:rPr>
+          <w:sz w:val="28"/>
+          <w:lang w:val="en-US"/>
+        </w:rPr>
+      </w:pPr>
+      <w:r>
+        <w:rPr>
+          <w:sz w:val="28"/>
+          <w:lang w:val="en-US"/>
+        </w:rPr>
+        <w:t xml:space="preserve">Two datasets were used in our </w:t>
+      </w:r>
+      <w:r>
+        <w:rPr>
+          <w:sz w:val="28"/>
+          <w:lang w:val="en-US"/>
+        </w:rPr>
+        <w:t>k-means</w:t>
+      </w:r>
+      <w:r>
+        <w:rPr>
+          <w:sz w:val="28"/>
+          <w:lang w:val="en-US"/>
+        </w:rPr>
+        <w:t xml:space="preserve"> implementation:</w:t>
+      </w:r>
+    </w:p>
+    <w:p>
+      <w:pPr>
+        <w:pStyle w:val="a6"/>
+        <w:numPr>
+          <w:ilvl w:val="0"/>
+          <w:numId w:val="8"/>
+        </w:numPr>
+        <w:rPr>
+          <w:sz w:val="28"/>
+          <w:lang w:val="en-US"/>
+        </w:rPr>
+      </w:pPr>
+      <w:r>
+        <w:rPr>
+          <w:sz w:val="28"/>
+          <w:lang w:val="en-US"/>
+        </w:rPr>
+        <w:t>Skin Segmentation Data Set</w:t>
+      </w:r>
+      <w:r>
+        <w:rPr>
+          <w:sz w:val="28"/>
+          <w:lang w:val="en-US"/>
+        </w:rPr>
+        <w:t xml:space="preserve"> – RGB values from face images of various age, race groups and genders. They are taken from FERET and PAL databases. </w:t>
+      </w:r>
+      <w:r>
+        <w:rPr>
+          <w:sz w:val="28"/>
+          <w:lang w:val="en-US"/>
+        </w:rPr>
+        <w:t>50859</w:t>
+      </w:r>
+      <w:r>
+        <w:rPr>
+          <w:sz w:val="28"/>
+          <w:lang w:val="en-US"/>
+        </w:rPr>
+        <w:t xml:space="preserve"> instances are skin samples, and </w:t>
+      </w:r>
+      <w:r>
+        <w:rPr>
+          <w:sz w:val="28"/>
+          <w:lang w:val="en-US"/>
+        </w:rPr>
+        <w:t>194198</w:t>
+      </w:r>
+      <w:r>
+        <w:rPr>
+          <w:sz w:val="28"/>
+          <w:lang w:val="en-US"/>
+        </w:rPr>
+        <w:t xml:space="preserve"> are non-skin samples (</w:t>
+      </w:r>
+      <w:r>
+        <w:rPr>
+          <w:sz w:val="28"/>
+          <w:lang w:val="en-US"/>
+        </w:rPr>
+        <w:t>artificially generated values).</w:t>
+      </w:r>
+    </w:p>
+    <w:p>
+      <w:pPr>
+        <w:pStyle w:val="a6"/>
+        <w:numPr>
+          <w:ilvl w:val="0"/>
+          <w:numId w:val="8"/>
+        </w:numPr>
+        <w:rPr>
+          <w:sz w:val="28"/>
+          <w:lang w:val="en-US"/>
+        </w:rPr>
+      </w:pPr>
+      <w:r>
+        <w:rPr>
+          <w:sz w:val="28"/>
+          <w:lang w:val="en-US"/>
+        </w:rPr>
+        <w:t>HTRU2 Data Set</w:t>
+      </w:r>
+      <w:r>
+        <w:rPr>
+          <w:sz w:val="28"/>
+          <w:lang w:val="en-US"/>
+        </w:rPr>
+        <w:t xml:space="preserve"> - a</w:t>
+      </w:r>
+      <w:r>
+        <w:rPr>
+          <w:sz w:val="28"/>
+          <w:lang w:val="en-US"/>
+        </w:rPr>
+        <w:t xml:space="preserve"> sample of pulsar candidates collected during the High Time Resolution Universe Survey</w:t>
+      </w:r>
+      <w:r>
+        <w:rPr>
+          <w:sz w:val="28"/>
+          <w:lang w:val="en-US"/>
+        </w:rPr>
+        <w:t xml:space="preserve">. There are 8 continuous variables describing each instance in dataset. 1639 instances are real pulsar examples and </w:t>
+      </w:r>
+      <w:r>
+        <w:rPr>
+          <w:sz w:val="28"/>
+          <w:lang w:val="en-US"/>
+        </w:rPr>
+        <w:t>16259</w:t>
+      </w:r>
+      <w:r>
+        <w:rPr>
+          <w:sz w:val="28"/>
+          <w:lang w:val="en-US"/>
+        </w:rPr>
+        <w:t xml:space="preserve"> are fake.</w:t>
       </w:r>
       <w:bookmarkStart w:id="0" w:name="_GoBack"/>
       <w:bookmarkEnd w:id="0"/>
@@ -1024,6 +1184,95 @@
     </w:lvl>
   </w:abstractNum>
   <w:abstractNum w:abstractNumId="1" w15:restartNumberingAfterBreak="0">
+    <w:nsid w:val="1BFE0B9E"/>
+    <w:multiLevelType w:val="hybridMultilevel"/>
+    <w:tmpl w:val="2C5665A8"/>
+    <w:lvl w:ilvl="0" w:tplc="0419000F">
+      <w:start w:val="1"/>
+      <w:numFmt w:val="decimal"/>
+      <w:lvlText w:val="%1."/>
+      <w:lvlJc w:val="left"/>
+      <w:pPr>
+        <w:ind w:left="720" w:hanging="360"/>
+      </w:pPr>
+      <w:rPr>
+        <w:rFonts w:hint="default"/>
+      </w:rPr>
+    </w:lvl>
+    <w:lvl w:ilvl="1" w:tplc="04190019" w:tentative="1">
+      <w:start w:val="1"/>
+      <w:numFmt w:val="lowerLetter"/>
+      <w:lvlText w:val="%2."/>
+      <w:lvlJc w:val="left"/>
+      <w:pPr>
+        <w:ind w:left="1440" w:hanging="360"/>
+      </w:pPr>
+    </w:lvl>
+    <w:lvl w:ilvl="2" w:tplc="0419001B" w:tentative="1">
+      <w:start w:val="1"/>
+      <w:numFmt w:val="lowerRoman"/>
+      <w:lvlText w:val="%3."/>
+      <w:lvlJc w:val="right"/>
+      <w:pPr>
+        <w:ind w:left="2160" w:hanging="180"/>
+      </w:pPr>
+    </w:lvl>
+    <w:lvl w:ilvl="3" w:tplc="0419000F" w:tentative="1">
+      <w:start w:val="1"/>
+      <w:numFmt w:val="decimal"/>
+      <w:lvlText w:val="%4."/>
+      <w:lvlJc w:val="left"/>
+      <w:pPr>
+        <w:ind w:left="2880" w:hanging="360"/>
+      </w:pPr>
+    </w:lvl>
+    <w:lvl w:ilvl="4" w:tplc="04190019" w:tentative="1">
+      <w:start w:val="1"/>
+      <w:numFmt w:val="lowerLetter"/>
+      <w:lvlText w:val="%5."/>
+      <w:lvlJc w:val="left"/>
+      <w:pPr>
+        <w:ind w:left="3600" w:hanging="360"/>
+      </w:pPr>
+    </w:lvl>
+    <w:lvl w:ilvl="5" w:tplc="0419001B" w:tentative="1">
+      <w:start w:val="1"/>
+      <w:numFmt w:val="lowerRoman"/>
+      <w:lvlText w:val="%6."/>
+      <w:lvlJc w:val="right"/>
+      <w:pPr>
+        <w:ind w:left="4320" w:hanging="180"/>
+      </w:pPr>
+    </w:lvl>
+    <w:lvl w:ilvl="6" w:tplc="0419000F" w:tentative="1">
+      <w:start w:val="1"/>
+      <w:numFmt w:val="decimal"/>
+      <w:lvlText w:val="%7."/>
+      <w:lvlJc w:val="left"/>
+      <w:pPr>
+        <w:ind w:left="5040" w:hanging="360"/>
+      </w:pPr>
+    </w:lvl>
+    <w:lvl w:ilvl="7" w:tplc="04190019" w:tentative="1">
+      <w:start w:val="1"/>
+      <w:numFmt w:val="lowerLetter"/>
+      <w:lvlText w:val="%8."/>
+      <w:lvlJc w:val="left"/>
+      <w:pPr>
+        <w:ind w:left="5760" w:hanging="360"/>
+      </w:pPr>
+    </w:lvl>
+    <w:lvl w:ilvl="8" w:tplc="0419001B" w:tentative="1">
+      <w:start w:val="1"/>
+      <w:numFmt w:val="lowerRoman"/>
+      <w:lvlText w:val="%9."/>
+      <w:lvlJc w:val="right"/>
+      <w:pPr>
+        <w:ind w:left="6480" w:hanging="180"/>
+      </w:pPr>
+    </w:lvl>
+  </w:abstractNum>
+  <w:abstractNum w:abstractNumId="2" w15:restartNumberingAfterBreak="0">
     <w:nsid w:val="20853EBB"/>
     <w:multiLevelType w:val="hybridMultilevel"/>
     <w:tmpl w:val="9A3A451A"/>
@@ -1112,7 +1361,7 @@
       </w:pPr>
     </w:lvl>
   </w:abstractNum>
-  <w:abstractNum w:abstractNumId="2" w15:restartNumberingAfterBreak="0">
+  <w:abstractNum w:abstractNumId="3" w15:restartNumberingAfterBreak="0">
     <w:nsid w:val="3A516D9B"/>
     <w:multiLevelType w:val="hybridMultilevel"/>
     <w:tmpl w:val="4B5A0B94"/>
@@ -1201,7 +1450,182 @@
       </w:pPr>
     </w:lvl>
   </w:abstractNum>
-  <w:abstractNum w:abstractNumId="3" w15:restartNumberingAfterBreak="0">
+  <w:abstractNum w:abstractNumId="4" w15:restartNumberingAfterBreak="0">
+    <w:nsid w:val="4A707086"/>
+    <w:multiLevelType w:val="hybridMultilevel"/>
+    <w:tmpl w:val="126636F2"/>
+    <w:lvl w:ilvl="0" w:tplc="0419000F">
+      <w:start w:val="1"/>
+      <w:numFmt w:val="decimal"/>
+      <w:lvlText w:val="%1."/>
+      <w:lvlJc w:val="left"/>
+      <w:pPr>
+        <w:ind w:left="720" w:hanging="360"/>
+      </w:pPr>
+      <w:rPr>
+        <w:rFonts w:hint="default"/>
+      </w:rPr>
+    </w:lvl>
+    <w:lvl w:ilvl="1" w:tplc="04190019" w:tentative="1">
+      <w:start w:val="1"/>
+      <w:numFmt w:val="lowerLetter"/>
+      <w:lvlText w:val="%2."/>
+      <w:lvlJc w:val="left"/>
+      <w:pPr>
+        <w:ind w:left="1440" w:hanging="360"/>
+      </w:pPr>
+    </w:lvl>
+    <w:lvl w:ilvl="2" w:tplc="0419001B" w:tentative="1">
+      <w:start w:val="1"/>
+      <w:numFmt w:val="lowerRoman"/>
+      <w:lvlText w:val="%3."/>
+      <w:lvlJc w:val="right"/>
+      <w:pPr>
+        <w:ind w:left="2160" w:hanging="180"/>
+      </w:pPr>
+    </w:lvl>
+    <w:lvl w:ilvl="3" w:tplc="0419000F" w:tentative="1">
+      <w:start w:val="1"/>
+      <w:numFmt w:val="decimal"/>
+      <w:lvlText w:val="%4."/>
+      <w:lvlJc w:val="left"/>
+      <w:pPr>
+        <w:ind w:left="2880" w:hanging="360"/>
+      </w:pPr>
+    </w:lvl>
+    <w:lvl w:ilvl="4" w:tplc="04190019" w:tentative="1">
+      <w:start w:val="1"/>
+      <w:numFmt w:val="lowerLetter"/>
+      <w:lvlText w:val="%5."/>
+      <w:lvlJc w:val="left"/>
+      <w:pPr>
+        <w:ind w:left="3600" w:hanging="360"/>
+      </w:pPr>
+    </w:lvl>
+    <w:lvl w:ilvl="5" w:tplc="0419001B" w:tentative="1">
+      <w:start w:val="1"/>
+      <w:numFmt w:val="lowerRoman"/>
+      <w:lvlText w:val="%6."/>
+      <w:lvlJc w:val="right"/>
+      <w:pPr>
+        <w:ind w:left="4320" w:hanging="180"/>
+      </w:pPr>
+    </w:lvl>
+    <w:lvl w:ilvl="6" w:tplc="0419000F" w:tentative="1">
+      <w:start w:val="1"/>
+      <w:numFmt w:val="decimal"/>
+      <w:lvlText w:val="%7."/>
+      <w:lvlJc w:val="left"/>
+      <w:pPr>
+        <w:ind w:left="5040" w:hanging="360"/>
+      </w:pPr>
+    </w:lvl>
+    <w:lvl w:ilvl="7" w:tplc="04190019" w:tentative="1">
+      <w:start w:val="1"/>
+      <w:numFmt w:val="lowerLetter"/>
+      <w:lvlText w:val="%8."/>
+      <w:lvlJc w:val="left"/>
+      <w:pPr>
+        <w:ind w:left="5760" w:hanging="360"/>
+      </w:pPr>
+    </w:lvl>
+    <w:lvl w:ilvl="8" w:tplc="0419001B" w:tentative="1">
+      <w:start w:val="1"/>
+      <w:numFmt w:val="lowerRoman"/>
+      <w:lvlText w:val="%9."/>
+      <w:lvlJc w:val="right"/>
+      <w:pPr>
+        <w:ind w:left="6480" w:hanging="180"/>
+      </w:pPr>
+    </w:lvl>
+  </w:abstractNum>
+  <w:abstractNum w:abstractNumId="5" w15:restartNumberingAfterBreak="0">
+    <w:nsid w:val="4B234F4F"/>
+    <w:multiLevelType w:val="hybridMultilevel"/>
+    <w:tmpl w:val="BFD24B32"/>
+    <w:lvl w:ilvl="0" w:tplc="0419000F">
+      <w:start w:val="1"/>
+      <w:numFmt w:val="decimal"/>
+      <w:lvlText w:val="%1."/>
+      <w:lvlJc w:val="left"/>
+      <w:pPr>
+        <w:ind w:left="720" w:hanging="360"/>
+      </w:pPr>
+    </w:lvl>
+    <w:lvl w:ilvl="1" w:tplc="04190019" w:tentative="1">
+      <w:start w:val="1"/>
+      <w:numFmt w:val="lowerLetter"/>
+      <w:lvlText w:val="%2."/>
+      <w:lvlJc w:val="left"/>
+      <w:pPr>
+        <w:ind w:left="1440" w:hanging="360"/>
+      </w:pPr>
+    </w:lvl>
+    <w:lvl w:ilvl="2" w:tplc="0419001B" w:tentative="1">
+      <w:start w:val="1"/>
+      <w:numFmt w:val="lowerRoman"/>
+      <w:lvlText w:val="%3."/>
+      <w:lvlJc w:val="right"/>
+      <w:pPr>
+        <w:ind w:left="2160" w:hanging="180"/>
+      </w:pPr>
+    </w:lvl>
+    <w:lvl w:ilvl="3" w:tplc="0419000F" w:tentative="1">
+      <w:start w:val="1"/>
+      <w:numFmt w:val="decimal"/>
+      <w:lvlText w:val="%4."/>
+      <w:lvlJc w:val="left"/>
+      <w:pPr>
+        <w:ind w:left="2880" w:hanging="360"/>
+      </w:pPr>
+    </w:lvl>
+    <w:lvl w:ilvl="4" w:tplc="04190019" w:tentative="1">
+      <w:start w:val="1"/>
+      <w:numFmt w:val="lowerLetter"/>
+      <w:lvlText w:val="%5."/>
+      <w:lvlJc w:val="left"/>
+      <w:pPr>
+        <w:ind w:left="3600" w:hanging="360"/>
+      </w:pPr>
+    </w:lvl>
+    <w:lvl w:ilvl="5" w:tplc="0419001B" w:tentative="1">
+      <w:start w:val="1"/>
+      <w:numFmt w:val="lowerRoman"/>
+      <w:lvlText w:val="%6."/>
+      <w:lvlJc w:val="right"/>
+      <w:pPr>
+        <w:ind w:left="4320" w:hanging="180"/>
+      </w:pPr>
+    </w:lvl>
+    <w:lvl w:ilvl="6" w:tplc="0419000F" w:tentative="1">
+      <w:start w:val="1"/>
+      <w:numFmt w:val="decimal"/>
+      <w:lvlText w:val="%7."/>
+      <w:lvlJc w:val="left"/>
+      <w:pPr>
+        <w:ind w:left="5040" w:hanging="360"/>
+      </w:pPr>
+    </w:lvl>
+    <w:lvl w:ilvl="7" w:tplc="04190019" w:tentative="1">
+      <w:start w:val="1"/>
+      <w:numFmt w:val="lowerLetter"/>
+      <w:lvlText w:val="%8."/>
+      <w:lvlJc w:val="left"/>
+      <w:pPr>
+        <w:ind w:left="5760" w:hanging="360"/>
+      </w:pPr>
+    </w:lvl>
+    <w:lvl w:ilvl="8" w:tplc="0419001B" w:tentative="1">
+      <w:start w:val="1"/>
+      <w:numFmt w:val="lowerRoman"/>
+      <w:lvlText w:val="%9."/>
+      <w:lvlJc w:val="right"/>
+      <w:pPr>
+        <w:ind w:left="6480" w:hanging="180"/>
+      </w:pPr>
+    </w:lvl>
+  </w:abstractNum>
+  <w:abstractNum w:abstractNumId="6" w15:restartNumberingAfterBreak="0">
     <w:nsid w:val="4C092D60"/>
     <w:multiLevelType w:val="hybridMultilevel"/>
     <w:tmpl w:val="816EF880"/>
@@ -1290,7 +1714,7 @@
       </w:pPr>
     </w:lvl>
   </w:abstractNum>
-  <w:abstractNum w:abstractNumId="4" w15:restartNumberingAfterBreak="0">
+  <w:abstractNum w:abstractNumId="7" w15:restartNumberingAfterBreak="0">
     <w:nsid w:val="5AC6315C"/>
     <w:multiLevelType w:val="hybridMultilevel"/>
     <w:tmpl w:val="67B28C78"/>
@@ -1380,19 +1804,28 @@
     </w:lvl>
   </w:abstractNum>
   <w:num w:numId="1">
-    <w:abstractNumId w:val="2"/>
+    <w:abstractNumId w:val="3"/>
   </w:num>
   <w:num w:numId="2">
-    <w:abstractNumId w:val="1"/>
+    <w:abstractNumId w:val="2"/>
   </w:num>
   <w:num w:numId="3">
     <w:abstractNumId w:val="0"/>
   </w:num>
   <w:num w:numId="4">
-    <w:abstractNumId w:val="3"/>
+    <w:abstractNumId w:val="6"/>
   </w:num>
   <w:num w:numId="5">
+    <w:abstractNumId w:val="7"/>
+  </w:num>
+  <w:num w:numId="6">
     <w:abstractNumId w:val="4"/>
+  </w:num>
+  <w:num w:numId="7">
+    <w:abstractNumId w:val="1"/>
+  </w:num>
+  <w:num w:numId="8">
+    <w:abstractNumId w:val="5"/>
   </w:num>
 </w:numbering>
 </file>
@@ -2213,7 +2646,7 @@
 </file>
 
 <file path=customXml/itemProps1.xml><?xml version="1.0" encoding="utf-8"?>
-<ds:datastoreItem xmlns:ds="http://schemas.openxmlformats.org/officeDocument/2006/customXml" ds:itemID="{4F226F8D-3D1D-4B91-B9A0-573666DA607C}">
+<ds:datastoreItem xmlns:ds="http://schemas.openxmlformats.org/officeDocument/2006/customXml" ds:itemID="{C5EEB1CC-9556-41AC-AB3E-2DC697344E55}">
   <ds:schemaRefs>
     <ds:schemaRef ds:uri="http://schemas.openxmlformats.org/officeDocument/2006/bibliography"/>
   </ds:schemaRefs>

</xml_diff>

<commit_message>
Documentation: add information to Skin-NonSkin WCSS.
</commit_message>
<xml_diff>
--- a/Documentation.docx
+++ b/Documentation.docx
@@ -51,21 +51,12 @@
           <w:lang w:val="en-US"/>
         </w:rPr>
       </w:pPr>
-      <w:proofErr w:type="spellStart"/>
-      <w:r>
-        <w:rPr>
-          <w:sz w:val="28"/>
-          <w:lang w:val="en-US"/>
-        </w:rPr>
-        <w:t>Kummer</w:t>
-      </w:r>
-      <w:proofErr w:type="spellEnd"/>
-      <w:r>
-        <w:rPr>
-          <w:sz w:val="28"/>
-          <w:lang w:val="en-US"/>
-        </w:rPr>
-        <w:t xml:space="preserve"> Lorenz</w:t>
+      <w:r>
+        <w:rPr>
+          <w:sz w:val="28"/>
+          <w:lang w:val="en-US"/>
+        </w:rPr>
+        <w:t>Kummer Lorenz</w:t>
       </w:r>
       <w:r>
         <w:rPr>
@@ -94,21 +85,12 @@
           <w:lang w:val="en-US"/>
         </w:rPr>
       </w:pPr>
-      <w:proofErr w:type="spellStart"/>
-      <w:r>
-        <w:rPr>
-          <w:sz w:val="28"/>
-          <w:lang w:val="en-US"/>
-        </w:rPr>
-        <w:t>Sidak</w:t>
-      </w:r>
-      <w:proofErr w:type="spellEnd"/>
-      <w:r>
-        <w:rPr>
-          <w:sz w:val="28"/>
-          <w:lang w:val="en-US"/>
-        </w:rPr>
-        <w:t xml:space="preserve"> Kevin</w:t>
+      <w:r>
+        <w:rPr>
+          <w:sz w:val="28"/>
+          <w:lang w:val="en-US"/>
+        </w:rPr>
+        <w:t>Sidak Kevin</w:t>
       </w:r>
       <w:r>
         <w:rPr>
@@ -278,23 +260,7 @@
           <w:sz w:val="28"/>
           <w:lang w:val="en-US"/>
         </w:rPr>
-        <w:t xml:space="preserve">This algorithm dates back to 1957 by Stuart Lloyd and 1965 by E. W. </w:t>
-      </w:r>
-      <w:proofErr w:type="spellStart"/>
-      <w:r>
-        <w:rPr>
-          <w:sz w:val="28"/>
-          <w:lang w:val="en-US"/>
-        </w:rPr>
-        <w:t>Forgy</w:t>
-      </w:r>
-      <w:proofErr w:type="spellEnd"/>
-      <w:r>
-        <w:rPr>
-          <w:sz w:val="28"/>
-          <w:lang w:val="en-US"/>
-        </w:rPr>
-        <w:t>.</w:t>
+        <w:t>This algorithm dates back to 1957 by Stuart Lloyd and 1965 by E. W. Forgy.</w:t>
       </w:r>
     </w:p>
     <w:p>
@@ -408,21 +374,12 @@
           <w:lang w:val="en-US"/>
         </w:rPr>
       </w:pPr>
-      <w:proofErr w:type="spellStart"/>
-      <w:r>
-        <w:rPr>
-          <w:sz w:val="28"/>
-          <w:lang w:val="en-US"/>
-        </w:rPr>
-        <w:t>Scikit</w:t>
-      </w:r>
-      <w:proofErr w:type="spellEnd"/>
-      <w:r>
-        <w:rPr>
-          <w:sz w:val="28"/>
-          <w:lang w:val="en-US"/>
-        </w:rPr>
-        <w:t>-learn</w:t>
+      <w:r>
+        <w:rPr>
+          <w:sz w:val="28"/>
+          <w:lang w:val="en-US"/>
+        </w:rPr>
+        <w:t>Scikit-learn</w:t>
       </w:r>
       <w:r>
         <w:rPr>
@@ -574,23 +531,7 @@
           <w:sz w:val="28"/>
           <w:lang w:val="en-US"/>
         </w:rPr>
-        <w:t xml:space="preserve">setup.py – class which is required for </w:t>
-      </w:r>
-      <w:proofErr w:type="spellStart"/>
-      <w:r>
-        <w:rPr>
-          <w:sz w:val="28"/>
-          <w:lang w:val="en-US"/>
-        </w:rPr>
-        <w:t>setuptools</w:t>
-      </w:r>
-      <w:proofErr w:type="spellEnd"/>
-      <w:r>
-        <w:rPr>
-          <w:sz w:val="28"/>
-          <w:lang w:val="en-US"/>
-        </w:rPr>
-        <w:t xml:space="preserve"> working.</w:t>
+        <w:t>setup.py – class which is required for setuptools working.</w:t>
       </w:r>
     </w:p>
     <w:p>
@@ -1207,16 +1148,8 @@
           <w:sz w:val="28"/>
           <w:lang w:val="en-US"/>
         </w:rPr>
-        <w:t xml:space="preserve">, and </w:t>
-      </w:r>
-      <w:r>
-        <w:rPr>
-          <w:sz w:val="28"/>
-          <w:lang w:val="en-US"/>
-        </w:rPr>
-        <w:t>|</w:t>
-      </w:r>
-      <w:proofErr w:type="spellStart"/>
+        <w:t>, and |</w:t>
+      </w:r>
       <w:r>
         <w:rPr>
           <w:i/>
@@ -1234,22 +1167,13 @@
         </w:rPr>
         <w:t>j</w:t>
       </w:r>
-      <w:proofErr w:type="spellEnd"/>
-      <w:r>
-        <w:rPr>
-          <w:sz w:val="28"/>
-          <w:lang w:val="en-US"/>
-        </w:rPr>
-        <w:t>|</w:t>
-      </w:r>
-      <w:r>
-        <w:rPr>
-          <w:sz w:val="28"/>
-          <w:lang w:val="en-US"/>
-        </w:rPr>
-        <w:t xml:space="preserve"> is the number of samples in cluster </w:t>
-      </w:r>
-      <w:proofErr w:type="spellStart"/>
+      <w:r>
+        <w:rPr>
+          <w:sz w:val="28"/>
+          <w:lang w:val="en-US"/>
+        </w:rPr>
+        <w:t xml:space="preserve">| is the number of samples in cluster </w:t>
+      </w:r>
       <w:r>
         <w:rPr>
           <w:i/>
@@ -1267,7 +1191,6 @@
         </w:rPr>
         <w:t>j</w:t>
       </w:r>
-      <w:proofErr w:type="spellEnd"/>
       <w:r>
         <w:rPr>
           <w:sz w:val="28"/>
@@ -1396,15 +1319,7 @@
           <w:sz w:val="28"/>
           <w:lang w:val="en-US"/>
         </w:rPr>
-        <w:t>W</w:t>
-      </w:r>
-      <w:r>
-        <w:rPr>
-          <w:b/>
-          <w:sz w:val="28"/>
-          <w:lang w:val="en-US"/>
-        </w:rPr>
-        <w:t>ithin-cluster sum of squares</w:t>
+        <w:t>Within-cluster sum of squares</w:t>
       </w:r>
       <w:r>
         <w:rPr>
@@ -1483,7 +1398,6 @@
         </w:rPr>
         <w:t>, …, </w:t>
       </w:r>
-      <w:proofErr w:type="spellStart"/>
       <w:r>
         <w:rPr>
           <w:b/>
@@ -1503,20 +1417,12 @@
         </w:rPr>
         <w:t>n</w:t>
       </w:r>
-      <w:proofErr w:type="spellEnd"/>
-      <w:r>
-        <w:rPr>
-          <w:sz w:val="28"/>
-          <w:lang w:val="en-US"/>
-        </w:rPr>
-        <w:t>)</w:t>
-      </w:r>
-      <w:r>
-        <w:rPr>
-          <w:sz w:val="28"/>
-          <w:lang w:val="en-US"/>
-        </w:rPr>
-        <w:t xml:space="preserve"> i</w:t>
+      <w:r>
+        <w:rPr>
+          <w:sz w:val="28"/>
+          <w:lang w:val="en-US"/>
+        </w:rPr>
+        <w:t>) i</w:t>
       </w:r>
       <w:r>
         <w:rPr>
@@ -1589,7 +1495,6 @@
         </w:rPr>
         <w:t>, …, </w:t>
       </w:r>
-      <w:proofErr w:type="spellStart"/>
       <w:r>
         <w:rPr>
           <w:i/>
@@ -1609,7 +1514,6 @@
         </w:rPr>
         <w:t>k</w:t>
       </w:r>
-      <w:proofErr w:type="spellEnd"/>
       <w:r>
         <w:rPr>
           <w:sz w:val="28"/>
@@ -1634,7 +1538,6 @@
         </w:rPr>
         <w:t>μ</w:t>
       </w:r>
-      <w:proofErr w:type="spellStart"/>
       <w:r>
         <w:rPr>
           <w:i/>
@@ -1645,7 +1548,6 @@
         </w:rPr>
         <w:t>i</w:t>
       </w:r>
-      <w:proofErr w:type="spellEnd"/>
       <w:r>
         <w:rPr>
           <w:sz w:val="28"/>
@@ -1866,10 +1768,10 @@
             <v:path o:extrusionok="f" gradientshapeok="t" o:connecttype="rect"/>
             <o:lock v:ext="edit" aspectratio="t"/>
           </v:shapetype>
-          <v:shape id="_x0000_i1194" type="#_x0000_t75" style="width:459.75pt;height:54.75pt" o:ole="">
+          <v:shape id="_x0000_i1025" type="#_x0000_t75" style="width:459.85pt;height:55pt" o:ole="">
             <v:imagedata r:id="rId8" o:title=""/>
           </v:shape>
-          <o:OLEObject Type="Embed" ProgID="Excel.Sheet.12" ShapeID="_x0000_i1194" DrawAspect="Content" ObjectID="_1615397854" r:id="rId9"/>
+          <o:OLEObject Type="Embed" ProgID="Excel.Sheet.12" ShapeID="_x0000_i1025" DrawAspect="Content" ObjectID="_1615615131" r:id="rId9"/>
         </w:object>
       </w:r>
     </w:p>
@@ -1886,10 +1788,10 @@
           <w:lang w:val="en-US"/>
         </w:rPr>
         <w:object w:dxaOrig="5587" w:dyaOrig="1091">
-          <v:shape id="_x0000_i1204" type="#_x0000_t75" style="width:279pt;height:54.75pt" o:ole="">
+          <v:shape id="_x0000_i1026" type="#_x0000_t75" style="width:279.15pt;height:55pt" o:ole="">
             <v:imagedata r:id="rId10" o:title=""/>
           </v:shape>
-          <o:OLEObject Type="Embed" ProgID="Excel.Sheet.12" ShapeID="_x0000_i1204" DrawAspect="Content" ObjectID="_1615397855" r:id="rId11"/>
+          <o:OLEObject Type="Embed" ProgID="Excel.Sheet.12" ShapeID="_x0000_i1026" DrawAspect="Content" ObjectID="_1615615132" r:id="rId11"/>
         </w:object>
       </w:r>
     </w:p>
@@ -1907,8 +1809,6 @@
         </w:rPr>
         <w:t>Let’s visualize results:</w:t>
       </w:r>
-      <w:bookmarkStart w:id="2" w:name="_GoBack"/>
-      <w:bookmarkEnd w:id="2"/>
     </w:p>
     <w:p>
       <w:pPr>
@@ -1936,19 +1836,42 @@
           </wp:inline>
         </w:drawing>
       </w:r>
+      <w:bookmarkStart w:id="2" w:name="_GoBack"/>
+      <w:bookmarkEnd w:id="2"/>
     </w:p>
     <w:p>
       <w:pPr>
-        <w:pStyle w:val="1"/>
-        <w:rPr>
-          <w:lang w:val="en-US"/>
-        </w:rPr>
-      </w:pPr>
-      <w:r>
-        <w:rPr>
-          <w:lang w:val="en-US"/>
-        </w:rPr>
-        <w:t>Conclusion</w:t>
+        <w:rPr>
+          <w:sz w:val="28"/>
+          <w:lang w:val="en-US"/>
+        </w:rPr>
+      </w:pPr>
+      <w:r>
+        <w:rPr>
+          <w:sz w:val="28"/>
+          <w:lang w:val="en-US"/>
+        </w:rPr>
+        <w:t>There is the data for Skin-NonSkin dataset:</w:t>
+      </w:r>
+    </w:p>
+    <w:bookmarkStart w:id="3" w:name="_MON_1615613588"/>
+    <w:bookmarkEnd w:id="3"/>
+    <w:p>
+      <w:pPr>
+        <w:rPr>
+          <w:lang w:val="en-US"/>
+        </w:rPr>
+      </w:pPr>
+      <w:r>
+        <w:rPr>
+          <w:lang w:val="en-US"/>
+        </w:rPr>
+        <w:object w:dxaOrig="10166" w:dyaOrig="1091">
+          <v:shape id="_x0000_i1027" type="#_x0000_t75" style="width:508.1pt;height:55pt" o:ole="">
+            <v:imagedata r:id="rId13" o:title=""/>
+          </v:shape>
+          <o:OLEObject Type="Embed" ProgID="Excel.Sheet.12" ShapeID="_x0000_i1027" DrawAspect="Content" ObjectID="_1615615133" r:id="rId14"/>
+        </w:object>
       </w:r>
     </w:p>
     <w:p>
@@ -1960,18 +1883,60 @@
       </w:pPr>
       <w:r>
         <w:rPr>
-          <w:sz w:val="28"/>
-          <w:lang w:val="en-US"/>
-        </w:rPr>
-        <w:t>If we compare different algorithms by using WCSS metric, we may notice that MacQueen update strategy performs better than Lloyd, because the resulting clusters are more compact. Comparing different initialization algorithms, we conclude that random initialization leads to worst results, while “Farthest” and “</w:t>
-      </w:r>
-      <w:proofErr w:type="spellStart"/>
-      <w:r>
-        <w:rPr>
-          <w:sz w:val="28"/>
-          <w:lang w:val="en-US"/>
-        </w:rPr>
-        <w:t>PreClustere</w:t>
+          <w:noProof/>
+          <w:sz w:val="28"/>
+          <w:lang w:val="en-US"/>
+        </w:rPr>
+        <w:drawing>
+          <wp:inline distT="0" distB="0" distL="0" distR="0">
+            <wp:extent cx="5486400" cy="3200400"/>
+            <wp:effectExtent l="0" t="0" r="0" b="0"/>
+            <wp:docPr id="2" name="Диаграмма 2"/>
+            <wp:cNvGraphicFramePr/>
+            <a:graphic xmlns:a="http://schemas.openxmlformats.org/drawingml/2006/main">
+              <a:graphicData uri="http://schemas.openxmlformats.org/drawingml/2006/chart">
+                <c:chart xmlns:c="http://schemas.openxmlformats.org/drawingml/2006/chart" xmlns:r="http://schemas.openxmlformats.org/officeDocument/2006/relationships" r:id="rId15"/>
+              </a:graphicData>
+            </a:graphic>
+          </wp:inline>
+        </w:drawing>
+      </w:r>
+    </w:p>
+    <w:p>
+      <w:pPr>
+        <w:pStyle w:val="1"/>
+        <w:rPr>
+          <w:lang w:val="en-US"/>
+        </w:rPr>
+      </w:pPr>
+      <w:r>
+        <w:rPr>
+          <w:lang w:val="en-US"/>
+        </w:rPr>
+        <w:t>Conclusion</w:t>
+      </w:r>
+    </w:p>
+    <w:p>
+      <w:pPr>
+        <w:rPr>
+          <w:sz w:val="28"/>
+          <w:lang w:val="en-US"/>
+        </w:rPr>
+      </w:pPr>
+      <w:r>
+        <w:rPr>
+          <w:sz w:val="28"/>
+          <w:lang w:val="en-US"/>
+        </w:rPr>
+        <w:t xml:space="preserve">If we compare different algorithms by using WCSS metric, we may notice that MacQueen update strategy performs better than Lloyd, because the resulting clusters are more compact. Comparing different initialization algorithms, we </w:t>
+      </w:r>
+      <w:r>
+        <w:rPr>
+          <w:sz w:val="28"/>
+          <w:lang w:val="en-US"/>
+        </w:rPr>
+        <w:lastRenderedPageBreak/>
+        <w:t>conclude that random initialization leads to worst results, while “Farthest” and “PreClustere</w:t>
       </w:r>
       <w:r>
         <w:rPr>
@@ -1980,7 +1945,6 @@
         </w:rPr>
         <w:t>d</w:t>
       </w:r>
-      <w:proofErr w:type="spellEnd"/>
       <w:r>
         <w:rPr>
           <w:sz w:val="28"/>
@@ -3259,6 +3223,7 @@
   <w:style w:type="character" w:default="1" w:styleId="a0">
     <w:name w:val="Default Paragraph Font"/>
     <w:uiPriority w:val="1"/>
+    <w:semiHidden/>
     <w:unhideWhenUsed/>
   </w:style>
   <w:style w:type="table" w:default="1" w:styleId="a1">
@@ -3417,7 +3382,7 @@
             </a:pPr>
             <a:r>
               <a:rPr lang="en-US"/>
-              <a:t>WCSS</a:t>
+              <a:t>HTRU2</a:t>
             </a:r>
             <a:endParaRPr lang="ru-RU"/>
           </a:p>
@@ -3837,6 +3802,461 @@
 </c:chartSpace>
 </file>
 
+<file path=word/charts/chart2.xml><?xml version="1.0" encoding="utf-8"?>
+<c:chartSpace xmlns:c="http://schemas.openxmlformats.org/drawingml/2006/chart" xmlns:a="http://schemas.openxmlformats.org/drawingml/2006/main" xmlns:r="http://schemas.openxmlformats.org/officeDocument/2006/relationships" xmlns:c16r2="http://schemas.microsoft.com/office/drawing/2015/06/chart">
+  <c:date1904 val="0"/>
+  <c:lang val="ru-RU"/>
+  <c:roundedCorners val="0"/>
+  <mc:AlternateContent xmlns:mc="http://schemas.openxmlformats.org/markup-compatibility/2006">
+    <mc:Choice xmlns:c14="http://schemas.microsoft.com/office/drawing/2007/8/2/chart" Requires="c14">
+      <c14:style val="102"/>
+    </mc:Choice>
+    <mc:Fallback>
+      <c:style val="2"/>
+    </mc:Fallback>
+  </mc:AlternateContent>
+  <c:chart>
+    <c:title>
+      <c:tx>
+        <c:rich>
+          <a:bodyPr rot="0" spcFirstLastPara="1" vertOverflow="ellipsis" vert="horz" wrap="square" anchor="ctr" anchorCtr="1"/>
+          <a:lstStyle/>
+          <a:p>
+            <a:pPr>
+              <a:defRPr sz="1400" b="0" i="0" u="none" strike="noStrike" kern="1200" spc="0" baseline="0">
+                <a:solidFill>
+                  <a:schemeClr val="tx1">
+                    <a:lumMod val="65000"/>
+                    <a:lumOff val="35000"/>
+                  </a:schemeClr>
+                </a:solidFill>
+                <a:latin typeface="+mn-lt"/>
+                <a:ea typeface="+mn-ea"/>
+                <a:cs typeface="+mn-cs"/>
+              </a:defRPr>
+            </a:pPr>
+            <a:r>
+              <a:rPr lang="en-US"/>
+              <a:t>Skin-NonSkin</a:t>
+            </a:r>
+            <a:endParaRPr lang="ru-RU"/>
+          </a:p>
+        </c:rich>
+      </c:tx>
+      <c:overlay val="0"/>
+      <c:spPr>
+        <a:noFill/>
+        <a:ln>
+          <a:noFill/>
+        </a:ln>
+        <a:effectLst/>
+      </c:spPr>
+      <c:txPr>
+        <a:bodyPr rot="0" spcFirstLastPara="1" vertOverflow="ellipsis" vert="horz" wrap="square" anchor="ctr" anchorCtr="1"/>
+        <a:lstStyle/>
+        <a:p>
+          <a:pPr>
+            <a:defRPr sz="1400" b="0" i="0" u="none" strike="noStrike" kern="1200" spc="0" baseline="0">
+              <a:solidFill>
+                <a:schemeClr val="tx1">
+                  <a:lumMod val="65000"/>
+                  <a:lumOff val="35000"/>
+                </a:schemeClr>
+              </a:solidFill>
+              <a:latin typeface="+mn-lt"/>
+              <a:ea typeface="+mn-ea"/>
+              <a:cs typeface="+mn-cs"/>
+            </a:defRPr>
+          </a:pPr>
+          <a:endParaRPr lang="ru-RU"/>
+        </a:p>
+      </c:txPr>
+    </c:title>
+    <c:autoTitleDeleted val="0"/>
+    <c:plotArea>
+      <c:layout/>
+      <c:barChart>
+        <c:barDir val="col"/>
+        <c:grouping val="clustered"/>
+        <c:varyColors val="0"/>
+        <c:ser>
+          <c:idx val="0"/>
+          <c:order val="0"/>
+          <c:tx>
+            <c:strRef>
+              <c:f>Лист1!$B$1</c:f>
+              <c:strCache>
+                <c:ptCount val="1"/>
+                <c:pt idx="0">
+                  <c:v>Random</c:v>
+                </c:pt>
+              </c:strCache>
+            </c:strRef>
+          </c:tx>
+          <c:spPr>
+            <a:solidFill>
+              <a:schemeClr val="accent1"/>
+            </a:solidFill>
+            <a:ln>
+              <a:noFill/>
+            </a:ln>
+            <a:effectLst/>
+          </c:spPr>
+          <c:invertIfNegative val="0"/>
+          <c:cat>
+            <c:strRef>
+              <c:f>Лист1!$A$2:$A$3</c:f>
+              <c:strCache>
+                <c:ptCount val="2"/>
+                <c:pt idx="0">
+                  <c:v>Lloyd</c:v>
+                </c:pt>
+                <c:pt idx="1">
+                  <c:v>MacQueen</c:v>
+                </c:pt>
+              </c:strCache>
+            </c:strRef>
+          </c:cat>
+          <c:val>
+            <c:numRef>
+              <c:f>Лист1!$B$2:$B$3</c:f>
+              <c:numCache>
+                <c:formatCode>0.0000000</c:formatCode>
+                <c:ptCount val="2"/>
+                <c:pt idx="0">
+                  <c:v>910993566.64636195</c:v>
+                </c:pt>
+                <c:pt idx="1">
+                  <c:v>661299441.78752697</c:v>
+                </c:pt>
+              </c:numCache>
+            </c:numRef>
+          </c:val>
+          <c:extLst>
+            <c:ext xmlns:c16="http://schemas.microsoft.com/office/drawing/2014/chart" uri="{C3380CC4-5D6E-409C-BE32-E72D297353CC}">
+              <c16:uniqueId val="{00000000-37C3-477F-AED8-14CC41B87F88}"/>
+            </c:ext>
+          </c:extLst>
+        </c:ser>
+        <c:ser>
+          <c:idx val="1"/>
+          <c:order val="1"/>
+          <c:tx>
+            <c:strRef>
+              <c:f>Лист1!$C$1</c:f>
+              <c:strCache>
+                <c:ptCount val="1"/>
+                <c:pt idx="0">
+                  <c:v>Farthest</c:v>
+                </c:pt>
+              </c:strCache>
+            </c:strRef>
+          </c:tx>
+          <c:spPr>
+            <a:solidFill>
+              <a:schemeClr val="accent2"/>
+            </a:solidFill>
+            <a:ln>
+              <a:noFill/>
+            </a:ln>
+            <a:effectLst/>
+          </c:spPr>
+          <c:invertIfNegative val="0"/>
+          <c:cat>
+            <c:strRef>
+              <c:f>Лист1!$A$2:$A$3</c:f>
+              <c:strCache>
+                <c:ptCount val="2"/>
+                <c:pt idx="0">
+                  <c:v>Lloyd</c:v>
+                </c:pt>
+                <c:pt idx="1">
+                  <c:v>MacQueen</c:v>
+                </c:pt>
+              </c:strCache>
+            </c:strRef>
+          </c:cat>
+          <c:val>
+            <c:numRef>
+              <c:f>Лист1!$C$2:$C$3</c:f>
+              <c:numCache>
+                <c:formatCode>0.0000000</c:formatCode>
+                <c:ptCount val="2"/>
+                <c:pt idx="0">
+                  <c:v>411363255.50386202</c:v>
+                </c:pt>
+                <c:pt idx="1">
+                  <c:v>2043878479.65397</c:v>
+                </c:pt>
+              </c:numCache>
+            </c:numRef>
+          </c:val>
+          <c:extLst>
+            <c:ext xmlns:c16="http://schemas.microsoft.com/office/drawing/2014/chart" uri="{C3380CC4-5D6E-409C-BE32-E72D297353CC}">
+              <c16:uniqueId val="{00000001-37C3-477F-AED8-14CC41B87F88}"/>
+            </c:ext>
+          </c:extLst>
+        </c:ser>
+        <c:ser>
+          <c:idx val="2"/>
+          <c:order val="2"/>
+          <c:tx>
+            <c:strRef>
+              <c:f>Лист1!$D$1</c:f>
+              <c:strCache>
+                <c:ptCount val="1"/>
+                <c:pt idx="0">
+                  <c:v>PreClustered</c:v>
+                </c:pt>
+              </c:strCache>
+            </c:strRef>
+          </c:tx>
+          <c:spPr>
+            <a:solidFill>
+              <a:schemeClr val="accent3"/>
+            </a:solidFill>
+            <a:ln>
+              <a:noFill/>
+            </a:ln>
+            <a:effectLst/>
+          </c:spPr>
+          <c:invertIfNegative val="0"/>
+          <c:cat>
+            <c:strRef>
+              <c:f>Лист1!$A$2:$A$3</c:f>
+              <c:strCache>
+                <c:ptCount val="2"/>
+                <c:pt idx="0">
+                  <c:v>Lloyd</c:v>
+                </c:pt>
+                <c:pt idx="1">
+                  <c:v>MacQueen</c:v>
+                </c:pt>
+              </c:strCache>
+            </c:strRef>
+          </c:cat>
+          <c:val>
+            <c:numRef>
+              <c:f>Лист1!$D$2:$D$3</c:f>
+              <c:numCache>
+                <c:formatCode>0.0000000</c:formatCode>
+                <c:ptCount val="2"/>
+                <c:pt idx="0">
+                  <c:v>910993566.64636195</c:v>
+                </c:pt>
+                <c:pt idx="1">
+                  <c:v>781026563.16132796</c:v>
+                </c:pt>
+              </c:numCache>
+            </c:numRef>
+          </c:val>
+          <c:extLst>
+            <c:ext xmlns:c16="http://schemas.microsoft.com/office/drawing/2014/chart" uri="{C3380CC4-5D6E-409C-BE32-E72D297353CC}">
+              <c16:uniqueId val="{00000002-37C3-477F-AED8-14CC41B87F88}"/>
+            </c:ext>
+          </c:extLst>
+        </c:ser>
+        <c:dLbls>
+          <c:showLegendKey val="0"/>
+          <c:showVal val="0"/>
+          <c:showCatName val="0"/>
+          <c:showSerName val="0"/>
+          <c:showPercent val="0"/>
+          <c:showBubbleSize val="0"/>
+        </c:dLbls>
+        <c:gapWidth val="219"/>
+        <c:overlap val="-27"/>
+        <c:axId val="856847632"/>
+        <c:axId val="849769792"/>
+      </c:barChart>
+      <c:catAx>
+        <c:axId val="856847632"/>
+        <c:scaling>
+          <c:orientation val="minMax"/>
+        </c:scaling>
+        <c:delete val="0"/>
+        <c:axPos val="b"/>
+        <c:numFmt formatCode="General" sourceLinked="1"/>
+        <c:majorTickMark val="none"/>
+        <c:minorTickMark val="none"/>
+        <c:tickLblPos val="nextTo"/>
+        <c:spPr>
+          <a:noFill/>
+          <a:ln w="9525" cap="flat" cmpd="sng" algn="ctr">
+            <a:solidFill>
+              <a:schemeClr val="tx1">
+                <a:lumMod val="15000"/>
+                <a:lumOff val="85000"/>
+              </a:schemeClr>
+            </a:solidFill>
+            <a:round/>
+          </a:ln>
+          <a:effectLst/>
+        </c:spPr>
+        <c:txPr>
+          <a:bodyPr rot="-60000000" spcFirstLastPara="1" vertOverflow="ellipsis" vert="horz" wrap="square" anchor="ctr" anchorCtr="1"/>
+          <a:lstStyle/>
+          <a:p>
+            <a:pPr>
+              <a:defRPr sz="900" b="0" i="0" u="none" strike="noStrike" kern="1200" baseline="0">
+                <a:solidFill>
+                  <a:schemeClr val="tx1">
+                    <a:lumMod val="65000"/>
+                    <a:lumOff val="35000"/>
+                  </a:schemeClr>
+                </a:solidFill>
+                <a:latin typeface="+mn-lt"/>
+                <a:ea typeface="+mn-ea"/>
+                <a:cs typeface="+mn-cs"/>
+              </a:defRPr>
+            </a:pPr>
+            <a:endParaRPr lang="ru-RU"/>
+          </a:p>
+        </c:txPr>
+        <c:crossAx val="849769792"/>
+        <c:crosses val="autoZero"/>
+        <c:auto val="1"/>
+        <c:lblAlgn val="ctr"/>
+        <c:lblOffset val="100"/>
+        <c:noMultiLvlLbl val="0"/>
+      </c:catAx>
+      <c:valAx>
+        <c:axId val="849769792"/>
+        <c:scaling>
+          <c:orientation val="minMax"/>
+        </c:scaling>
+        <c:delete val="0"/>
+        <c:axPos val="l"/>
+        <c:majorGridlines>
+          <c:spPr>
+            <a:ln w="9525" cap="flat" cmpd="sng" algn="ctr">
+              <a:solidFill>
+                <a:schemeClr val="tx1">
+                  <a:lumMod val="15000"/>
+                  <a:lumOff val="85000"/>
+                </a:schemeClr>
+              </a:solidFill>
+              <a:round/>
+            </a:ln>
+            <a:effectLst/>
+          </c:spPr>
+        </c:majorGridlines>
+        <c:numFmt formatCode="0.0000000" sourceLinked="1"/>
+        <c:majorTickMark val="none"/>
+        <c:minorTickMark val="none"/>
+        <c:tickLblPos val="nextTo"/>
+        <c:spPr>
+          <a:noFill/>
+          <a:ln>
+            <a:noFill/>
+          </a:ln>
+          <a:effectLst/>
+        </c:spPr>
+        <c:txPr>
+          <a:bodyPr rot="-60000000" spcFirstLastPara="1" vertOverflow="ellipsis" vert="horz" wrap="square" anchor="ctr" anchorCtr="1"/>
+          <a:lstStyle/>
+          <a:p>
+            <a:pPr>
+              <a:defRPr sz="900" b="0" i="0" u="none" strike="noStrike" kern="1200" baseline="0">
+                <a:solidFill>
+                  <a:schemeClr val="tx1">
+                    <a:lumMod val="65000"/>
+                    <a:lumOff val="35000"/>
+                  </a:schemeClr>
+                </a:solidFill>
+                <a:latin typeface="+mn-lt"/>
+                <a:ea typeface="+mn-ea"/>
+                <a:cs typeface="+mn-cs"/>
+              </a:defRPr>
+            </a:pPr>
+            <a:endParaRPr lang="ru-RU"/>
+          </a:p>
+        </c:txPr>
+        <c:crossAx val="856847632"/>
+        <c:crosses val="autoZero"/>
+        <c:crossBetween val="between"/>
+      </c:valAx>
+      <c:spPr>
+        <a:noFill/>
+        <a:ln>
+          <a:noFill/>
+        </a:ln>
+        <a:effectLst/>
+      </c:spPr>
+    </c:plotArea>
+    <c:legend>
+      <c:legendPos val="b"/>
+      <c:overlay val="0"/>
+      <c:spPr>
+        <a:noFill/>
+        <a:ln>
+          <a:noFill/>
+        </a:ln>
+        <a:effectLst/>
+      </c:spPr>
+      <c:txPr>
+        <a:bodyPr rot="0" spcFirstLastPara="1" vertOverflow="ellipsis" vert="horz" wrap="square" anchor="ctr" anchorCtr="1"/>
+        <a:lstStyle/>
+        <a:p>
+          <a:pPr>
+            <a:defRPr sz="900" b="0" i="0" u="none" strike="noStrike" kern="1200" baseline="0">
+              <a:solidFill>
+                <a:schemeClr val="tx1">
+                  <a:lumMod val="65000"/>
+                  <a:lumOff val="35000"/>
+                </a:schemeClr>
+              </a:solidFill>
+              <a:latin typeface="+mn-lt"/>
+              <a:ea typeface="+mn-ea"/>
+              <a:cs typeface="+mn-cs"/>
+            </a:defRPr>
+          </a:pPr>
+          <a:endParaRPr lang="ru-RU"/>
+        </a:p>
+      </c:txPr>
+    </c:legend>
+    <c:plotVisOnly val="1"/>
+    <c:dispBlanksAs val="gap"/>
+    <c:extLst>
+      <c:ext xmlns:c16r3="http://schemas.microsoft.com/office/drawing/2017/03/chart" uri="{56B9EC1D-385E-4148-901F-78D8002777C0}">
+        <c16r3:dataDisplayOptions16>
+          <c16r3:dispNaAsBlank val="1"/>
+        </c16r3:dataDisplayOptions16>
+      </c:ext>
+    </c:extLst>
+    <c:showDLblsOverMax val="0"/>
+  </c:chart>
+  <c:spPr>
+    <a:solidFill>
+      <a:schemeClr val="bg1"/>
+    </a:solidFill>
+    <a:ln w="9525" cap="flat" cmpd="sng" algn="ctr">
+      <a:solidFill>
+        <a:schemeClr val="tx1">
+          <a:lumMod val="15000"/>
+          <a:lumOff val="85000"/>
+        </a:schemeClr>
+      </a:solidFill>
+      <a:round/>
+    </a:ln>
+    <a:effectLst/>
+  </c:spPr>
+  <c:txPr>
+    <a:bodyPr/>
+    <a:lstStyle/>
+    <a:p>
+      <a:pPr>
+        <a:defRPr/>
+      </a:pPr>
+      <a:endParaRPr lang="ru-RU"/>
+    </a:p>
+  </c:txPr>
+  <c:externalData r:id="rId3">
+    <c:autoUpdate val="0"/>
+  </c:externalData>
+</c:chartSpace>
+</file>
+
 <file path=word/charts/colors1.xml><?xml version="1.0" encoding="utf-8"?>
 <cs:colorStyle xmlns:cs="http://schemas.microsoft.com/office/drawing/2012/chartStyle" xmlns:a="http://schemas.openxmlformats.org/drawingml/2006/main" meth="cycle" id="10">
   <a:schemeClr val="accent1"/>
@@ -3877,7 +4297,550 @@
 </cs:colorStyle>
 </file>
 
+<file path=word/charts/colors2.xml><?xml version="1.0" encoding="utf-8"?>
+<cs:colorStyle xmlns:cs="http://schemas.microsoft.com/office/drawing/2012/chartStyle" xmlns:a="http://schemas.openxmlformats.org/drawingml/2006/main" meth="cycle" id="10">
+  <a:schemeClr val="accent1"/>
+  <a:schemeClr val="accent2"/>
+  <a:schemeClr val="accent3"/>
+  <a:schemeClr val="accent4"/>
+  <a:schemeClr val="accent5"/>
+  <a:schemeClr val="accent6"/>
+  <cs:variation/>
+  <cs:variation>
+    <a:lumMod val="60000"/>
+  </cs:variation>
+  <cs:variation>
+    <a:lumMod val="80000"/>
+    <a:lumOff val="20000"/>
+  </cs:variation>
+  <cs:variation>
+    <a:lumMod val="80000"/>
+  </cs:variation>
+  <cs:variation>
+    <a:lumMod val="60000"/>
+    <a:lumOff val="40000"/>
+  </cs:variation>
+  <cs:variation>
+    <a:lumMod val="50000"/>
+  </cs:variation>
+  <cs:variation>
+    <a:lumMod val="70000"/>
+    <a:lumOff val="30000"/>
+  </cs:variation>
+  <cs:variation>
+    <a:lumMod val="70000"/>
+  </cs:variation>
+  <cs:variation>
+    <a:lumMod val="50000"/>
+    <a:lumOff val="50000"/>
+  </cs:variation>
+</cs:colorStyle>
+</file>
+
 <file path=word/charts/style1.xml><?xml version="1.0" encoding="utf-8"?>
+<cs:chartStyle xmlns:cs="http://schemas.microsoft.com/office/drawing/2012/chartStyle" xmlns:a="http://schemas.openxmlformats.org/drawingml/2006/main" id="201">
+  <cs:axisTitle>
+    <cs:lnRef idx="0"/>
+    <cs:fillRef idx="0"/>
+    <cs:effectRef idx="0"/>
+    <cs:fontRef idx="minor">
+      <a:schemeClr val="tx1">
+        <a:lumMod val="65000"/>
+        <a:lumOff val="35000"/>
+      </a:schemeClr>
+    </cs:fontRef>
+    <cs:defRPr sz="1000" kern="1200"/>
+  </cs:axisTitle>
+  <cs:categoryAxis>
+    <cs:lnRef idx="0"/>
+    <cs:fillRef idx="0"/>
+    <cs:effectRef idx="0"/>
+    <cs:fontRef idx="minor">
+      <a:schemeClr val="tx1">
+        <a:lumMod val="65000"/>
+        <a:lumOff val="35000"/>
+      </a:schemeClr>
+    </cs:fontRef>
+    <cs:spPr>
+      <a:ln w="9525" cap="flat" cmpd="sng" algn="ctr">
+        <a:solidFill>
+          <a:schemeClr val="tx1">
+            <a:lumMod val="15000"/>
+            <a:lumOff val="85000"/>
+          </a:schemeClr>
+        </a:solidFill>
+        <a:round/>
+      </a:ln>
+    </cs:spPr>
+    <cs:defRPr sz="900" kern="1200"/>
+  </cs:categoryAxis>
+  <cs:chartArea mods="allowNoFillOverride allowNoLineOverride">
+    <cs:lnRef idx="0"/>
+    <cs:fillRef idx="0"/>
+    <cs:effectRef idx="0"/>
+    <cs:fontRef idx="minor">
+      <a:schemeClr val="tx1"/>
+    </cs:fontRef>
+    <cs:spPr>
+      <a:solidFill>
+        <a:schemeClr val="bg1"/>
+      </a:solidFill>
+      <a:ln w="9525" cap="flat" cmpd="sng" algn="ctr">
+        <a:solidFill>
+          <a:schemeClr val="tx1">
+            <a:lumMod val="15000"/>
+            <a:lumOff val="85000"/>
+          </a:schemeClr>
+        </a:solidFill>
+        <a:round/>
+      </a:ln>
+    </cs:spPr>
+    <cs:defRPr sz="1000" kern="1200"/>
+  </cs:chartArea>
+  <cs:dataLabel>
+    <cs:lnRef idx="0"/>
+    <cs:fillRef idx="0"/>
+    <cs:effectRef idx="0"/>
+    <cs:fontRef idx="minor">
+      <a:schemeClr val="tx1">
+        <a:lumMod val="75000"/>
+        <a:lumOff val="25000"/>
+      </a:schemeClr>
+    </cs:fontRef>
+    <cs:defRPr sz="900" kern="1200"/>
+  </cs:dataLabel>
+  <cs:dataLabelCallout>
+    <cs:lnRef idx="0"/>
+    <cs:fillRef idx="0"/>
+    <cs:effectRef idx="0"/>
+    <cs:fontRef idx="minor">
+      <a:schemeClr val="dk1">
+        <a:lumMod val="65000"/>
+        <a:lumOff val="35000"/>
+      </a:schemeClr>
+    </cs:fontRef>
+    <cs:spPr>
+      <a:solidFill>
+        <a:schemeClr val="lt1"/>
+      </a:solidFill>
+      <a:ln>
+        <a:solidFill>
+          <a:schemeClr val="dk1">
+            <a:lumMod val="25000"/>
+            <a:lumOff val="75000"/>
+          </a:schemeClr>
+        </a:solidFill>
+      </a:ln>
+    </cs:spPr>
+    <cs:defRPr sz="900" kern="1200"/>
+    <cs:bodyPr rot="0" spcFirstLastPara="1" vertOverflow="clip" horzOverflow="clip" vert="horz" wrap="square" lIns="36576" tIns="18288" rIns="36576" bIns="18288" anchor="ctr" anchorCtr="1">
+      <a:spAutoFit/>
+    </cs:bodyPr>
+  </cs:dataLabelCallout>
+  <cs:dataPoint>
+    <cs:lnRef idx="0"/>
+    <cs:fillRef idx="1">
+      <cs:styleClr val="auto"/>
+    </cs:fillRef>
+    <cs:effectRef idx="0"/>
+    <cs:fontRef idx="minor">
+      <a:schemeClr val="tx1"/>
+    </cs:fontRef>
+  </cs:dataPoint>
+  <cs:dataPoint3D>
+    <cs:lnRef idx="0"/>
+    <cs:fillRef idx="1">
+      <cs:styleClr val="auto"/>
+    </cs:fillRef>
+    <cs:effectRef idx="0"/>
+    <cs:fontRef idx="minor">
+      <a:schemeClr val="tx1"/>
+    </cs:fontRef>
+  </cs:dataPoint3D>
+  <cs:dataPointLine>
+    <cs:lnRef idx="0">
+      <cs:styleClr val="auto"/>
+    </cs:lnRef>
+    <cs:fillRef idx="1"/>
+    <cs:effectRef idx="0"/>
+    <cs:fontRef idx="minor">
+      <a:schemeClr val="tx1"/>
+    </cs:fontRef>
+    <cs:spPr>
+      <a:ln w="28575" cap="rnd">
+        <a:solidFill>
+          <a:schemeClr val="phClr"/>
+        </a:solidFill>
+        <a:round/>
+      </a:ln>
+    </cs:spPr>
+  </cs:dataPointLine>
+  <cs:dataPointMarker>
+    <cs:lnRef idx="0">
+      <cs:styleClr val="auto"/>
+    </cs:lnRef>
+    <cs:fillRef idx="1">
+      <cs:styleClr val="auto"/>
+    </cs:fillRef>
+    <cs:effectRef idx="0"/>
+    <cs:fontRef idx="minor">
+      <a:schemeClr val="tx1"/>
+    </cs:fontRef>
+    <cs:spPr>
+      <a:ln w="9525">
+        <a:solidFill>
+          <a:schemeClr val="phClr"/>
+        </a:solidFill>
+      </a:ln>
+    </cs:spPr>
+  </cs:dataPointMarker>
+  <cs:dataPointMarkerLayout symbol="circle" size="5"/>
+  <cs:dataPointWireframe>
+    <cs:lnRef idx="0">
+      <cs:styleClr val="auto"/>
+    </cs:lnRef>
+    <cs:fillRef idx="1"/>
+    <cs:effectRef idx="0"/>
+    <cs:fontRef idx="minor">
+      <a:schemeClr val="tx1"/>
+    </cs:fontRef>
+    <cs:spPr>
+      <a:ln w="9525" cap="rnd">
+        <a:solidFill>
+          <a:schemeClr val="phClr"/>
+        </a:solidFill>
+        <a:round/>
+      </a:ln>
+    </cs:spPr>
+  </cs:dataPointWireframe>
+  <cs:dataTable>
+    <cs:lnRef idx="0"/>
+    <cs:fillRef idx="0"/>
+    <cs:effectRef idx="0"/>
+    <cs:fontRef idx="minor">
+      <a:schemeClr val="tx1">
+        <a:lumMod val="65000"/>
+        <a:lumOff val="35000"/>
+      </a:schemeClr>
+    </cs:fontRef>
+    <cs:spPr>
+      <a:noFill/>
+      <a:ln w="9525" cap="flat" cmpd="sng" algn="ctr">
+        <a:solidFill>
+          <a:schemeClr val="tx1">
+            <a:lumMod val="15000"/>
+            <a:lumOff val="85000"/>
+          </a:schemeClr>
+        </a:solidFill>
+        <a:round/>
+      </a:ln>
+    </cs:spPr>
+    <cs:defRPr sz="900" kern="1200"/>
+  </cs:dataTable>
+  <cs:downBar>
+    <cs:lnRef idx="0"/>
+    <cs:fillRef idx="0"/>
+    <cs:effectRef idx="0"/>
+    <cs:fontRef idx="minor">
+      <a:schemeClr val="dk1"/>
+    </cs:fontRef>
+    <cs:spPr>
+      <a:solidFill>
+        <a:schemeClr val="dk1">
+          <a:lumMod val="65000"/>
+          <a:lumOff val="35000"/>
+        </a:schemeClr>
+      </a:solidFill>
+      <a:ln w="9525">
+        <a:solidFill>
+          <a:schemeClr val="tx1">
+            <a:lumMod val="65000"/>
+            <a:lumOff val="35000"/>
+          </a:schemeClr>
+        </a:solidFill>
+      </a:ln>
+    </cs:spPr>
+  </cs:downBar>
+  <cs:dropLine>
+    <cs:lnRef idx="0"/>
+    <cs:fillRef idx="0"/>
+    <cs:effectRef idx="0"/>
+    <cs:fontRef idx="minor">
+      <a:schemeClr val="tx1"/>
+    </cs:fontRef>
+    <cs:spPr>
+      <a:ln w="9525" cap="flat" cmpd="sng" algn="ctr">
+        <a:solidFill>
+          <a:schemeClr val="tx1">
+            <a:lumMod val="35000"/>
+            <a:lumOff val="65000"/>
+          </a:schemeClr>
+        </a:solidFill>
+        <a:round/>
+      </a:ln>
+    </cs:spPr>
+  </cs:dropLine>
+  <cs:errorBar>
+    <cs:lnRef idx="0"/>
+    <cs:fillRef idx="0"/>
+    <cs:effectRef idx="0"/>
+    <cs:fontRef idx="minor">
+      <a:schemeClr val="tx1"/>
+    </cs:fontRef>
+    <cs:spPr>
+      <a:ln w="9525" cap="flat" cmpd="sng" algn="ctr">
+        <a:solidFill>
+          <a:schemeClr val="tx1">
+            <a:lumMod val="65000"/>
+            <a:lumOff val="35000"/>
+          </a:schemeClr>
+        </a:solidFill>
+        <a:round/>
+      </a:ln>
+    </cs:spPr>
+  </cs:errorBar>
+  <cs:floor>
+    <cs:lnRef idx="0"/>
+    <cs:fillRef idx="0"/>
+    <cs:effectRef idx="0"/>
+    <cs:fontRef idx="minor">
+      <a:schemeClr val="tx1"/>
+    </cs:fontRef>
+    <cs:spPr>
+      <a:noFill/>
+      <a:ln>
+        <a:noFill/>
+      </a:ln>
+    </cs:spPr>
+  </cs:floor>
+  <cs:gridlineMajor>
+    <cs:lnRef idx="0"/>
+    <cs:fillRef idx="0"/>
+    <cs:effectRef idx="0"/>
+    <cs:fontRef idx="minor">
+      <a:schemeClr val="tx1"/>
+    </cs:fontRef>
+    <cs:spPr>
+      <a:ln w="9525" cap="flat" cmpd="sng" algn="ctr">
+        <a:solidFill>
+          <a:schemeClr val="tx1">
+            <a:lumMod val="15000"/>
+            <a:lumOff val="85000"/>
+          </a:schemeClr>
+        </a:solidFill>
+        <a:round/>
+      </a:ln>
+    </cs:spPr>
+  </cs:gridlineMajor>
+  <cs:gridlineMinor>
+    <cs:lnRef idx="0"/>
+    <cs:fillRef idx="0"/>
+    <cs:effectRef idx="0"/>
+    <cs:fontRef idx="minor">
+      <a:schemeClr val="tx1"/>
+    </cs:fontRef>
+    <cs:spPr>
+      <a:ln w="9525" cap="flat" cmpd="sng" algn="ctr">
+        <a:solidFill>
+          <a:schemeClr val="tx1">
+            <a:lumMod val="5000"/>
+            <a:lumOff val="95000"/>
+          </a:schemeClr>
+        </a:solidFill>
+        <a:round/>
+      </a:ln>
+    </cs:spPr>
+  </cs:gridlineMinor>
+  <cs:hiLoLine>
+    <cs:lnRef idx="0"/>
+    <cs:fillRef idx="0"/>
+    <cs:effectRef idx="0"/>
+    <cs:fontRef idx="minor">
+      <a:schemeClr val="tx1"/>
+    </cs:fontRef>
+    <cs:spPr>
+      <a:ln w="9525" cap="flat" cmpd="sng" algn="ctr">
+        <a:solidFill>
+          <a:schemeClr val="tx1">
+            <a:lumMod val="75000"/>
+            <a:lumOff val="25000"/>
+          </a:schemeClr>
+        </a:solidFill>
+        <a:round/>
+      </a:ln>
+    </cs:spPr>
+  </cs:hiLoLine>
+  <cs:leaderLine>
+    <cs:lnRef idx="0"/>
+    <cs:fillRef idx="0"/>
+    <cs:effectRef idx="0"/>
+    <cs:fontRef idx="minor">
+      <a:schemeClr val="tx1"/>
+    </cs:fontRef>
+    <cs:spPr>
+      <a:ln w="9525" cap="flat" cmpd="sng" algn="ctr">
+        <a:solidFill>
+          <a:schemeClr val="tx1">
+            <a:lumMod val="35000"/>
+            <a:lumOff val="65000"/>
+          </a:schemeClr>
+        </a:solidFill>
+        <a:round/>
+      </a:ln>
+    </cs:spPr>
+  </cs:leaderLine>
+  <cs:legend>
+    <cs:lnRef idx="0"/>
+    <cs:fillRef idx="0"/>
+    <cs:effectRef idx="0"/>
+    <cs:fontRef idx="minor">
+      <a:schemeClr val="tx1">
+        <a:lumMod val="65000"/>
+        <a:lumOff val="35000"/>
+      </a:schemeClr>
+    </cs:fontRef>
+    <cs:defRPr sz="900" kern="1200"/>
+  </cs:legend>
+  <cs:plotArea mods="allowNoFillOverride allowNoLineOverride">
+    <cs:lnRef idx="0"/>
+    <cs:fillRef idx="0"/>
+    <cs:effectRef idx="0"/>
+    <cs:fontRef idx="minor">
+      <a:schemeClr val="tx1"/>
+    </cs:fontRef>
+  </cs:plotArea>
+  <cs:plotArea3D mods="allowNoFillOverride allowNoLineOverride">
+    <cs:lnRef idx="0"/>
+    <cs:fillRef idx="0"/>
+    <cs:effectRef idx="0"/>
+    <cs:fontRef idx="minor">
+      <a:schemeClr val="tx1"/>
+    </cs:fontRef>
+  </cs:plotArea3D>
+  <cs:seriesAxis>
+    <cs:lnRef idx="0"/>
+    <cs:fillRef idx="0"/>
+    <cs:effectRef idx="0"/>
+    <cs:fontRef idx="minor">
+      <a:schemeClr val="tx1">
+        <a:lumMod val="65000"/>
+        <a:lumOff val="35000"/>
+      </a:schemeClr>
+    </cs:fontRef>
+    <cs:defRPr sz="900" kern="1200"/>
+  </cs:seriesAxis>
+  <cs:seriesLine>
+    <cs:lnRef idx="0"/>
+    <cs:fillRef idx="0"/>
+    <cs:effectRef idx="0"/>
+    <cs:fontRef idx="minor">
+      <a:schemeClr val="tx1"/>
+    </cs:fontRef>
+    <cs:spPr>
+      <a:ln w="9525" cap="flat" cmpd="sng" algn="ctr">
+        <a:solidFill>
+          <a:schemeClr val="tx1">
+            <a:lumMod val="35000"/>
+            <a:lumOff val="65000"/>
+          </a:schemeClr>
+        </a:solidFill>
+        <a:round/>
+      </a:ln>
+    </cs:spPr>
+  </cs:seriesLine>
+  <cs:title>
+    <cs:lnRef idx="0"/>
+    <cs:fillRef idx="0"/>
+    <cs:effectRef idx="0"/>
+    <cs:fontRef idx="minor">
+      <a:schemeClr val="tx1">
+        <a:lumMod val="65000"/>
+        <a:lumOff val="35000"/>
+      </a:schemeClr>
+    </cs:fontRef>
+    <cs:defRPr sz="1400" b="0" kern="1200" spc="0" baseline="0"/>
+  </cs:title>
+  <cs:trendline>
+    <cs:lnRef idx="0">
+      <cs:styleClr val="auto"/>
+    </cs:lnRef>
+    <cs:fillRef idx="0"/>
+    <cs:effectRef idx="0"/>
+    <cs:fontRef idx="minor">
+      <a:schemeClr val="tx1"/>
+    </cs:fontRef>
+    <cs:spPr>
+      <a:ln w="19050" cap="rnd">
+        <a:solidFill>
+          <a:schemeClr val="phClr"/>
+        </a:solidFill>
+        <a:prstDash val="sysDot"/>
+      </a:ln>
+    </cs:spPr>
+  </cs:trendline>
+  <cs:trendlineLabel>
+    <cs:lnRef idx="0"/>
+    <cs:fillRef idx="0"/>
+    <cs:effectRef idx="0"/>
+    <cs:fontRef idx="minor">
+      <a:schemeClr val="tx1">
+        <a:lumMod val="65000"/>
+        <a:lumOff val="35000"/>
+      </a:schemeClr>
+    </cs:fontRef>
+    <cs:defRPr sz="900" kern="1200"/>
+  </cs:trendlineLabel>
+  <cs:upBar>
+    <cs:lnRef idx="0"/>
+    <cs:fillRef idx="0"/>
+    <cs:effectRef idx="0"/>
+    <cs:fontRef idx="minor">
+      <a:schemeClr val="dk1"/>
+    </cs:fontRef>
+    <cs:spPr>
+      <a:solidFill>
+        <a:schemeClr val="lt1"/>
+      </a:solidFill>
+      <a:ln w="9525">
+        <a:solidFill>
+          <a:schemeClr val="tx1">
+            <a:lumMod val="15000"/>
+            <a:lumOff val="85000"/>
+          </a:schemeClr>
+        </a:solidFill>
+      </a:ln>
+    </cs:spPr>
+  </cs:upBar>
+  <cs:valueAxis>
+    <cs:lnRef idx="0"/>
+    <cs:fillRef idx="0"/>
+    <cs:effectRef idx="0"/>
+    <cs:fontRef idx="minor">
+      <a:schemeClr val="tx1">
+        <a:lumMod val="65000"/>
+        <a:lumOff val="35000"/>
+      </a:schemeClr>
+    </cs:fontRef>
+    <cs:defRPr sz="900" kern="1200"/>
+  </cs:valueAxis>
+  <cs:wall>
+    <cs:lnRef idx="0"/>
+    <cs:fillRef idx="0"/>
+    <cs:effectRef idx="0"/>
+    <cs:fontRef idx="minor">
+      <a:schemeClr val="tx1"/>
+    </cs:fontRef>
+    <cs:spPr>
+      <a:noFill/>
+      <a:ln>
+        <a:noFill/>
+      </a:ln>
+    </cs:spPr>
+  </cs:wall>
+</cs:chartStyle>
+</file>
+
+<file path=word/charts/style2.xml><?xml version="1.0" encoding="utf-8"?>
 <cs:chartStyle xmlns:cs="http://schemas.microsoft.com/office/drawing/2012/chartStyle" xmlns:a="http://schemas.openxmlformats.org/drawingml/2006/main" id="201">
   <cs:axisTitle>
     <cs:lnRef idx="0"/>
@@ -4680,7 +5643,7 @@
 </file>
 
 <file path=customXml/itemProps1.xml><?xml version="1.0" encoding="utf-8"?>
-<ds:datastoreItem xmlns:ds="http://schemas.openxmlformats.org/officeDocument/2006/customXml" ds:itemID="{48136D28-C51D-4F38-A26C-3B168E7B03A3}">
+<ds:datastoreItem xmlns:ds="http://schemas.openxmlformats.org/officeDocument/2006/customXml" ds:itemID="{9ABCB257-BDDF-4103-8D6E-0BC07197D66C}">
   <ds:schemaRefs>
     <ds:schemaRef ds:uri="http://schemas.openxmlformats.org/officeDocument/2006/bibliography"/>
   </ds:schemaRefs>

</xml_diff>